<commit_message>
process has been completed
</commit_message>
<xml_diff>
--- a/Report/Report.docx
+++ b/Report/Report.docx
@@ -6,14 +6,16 @@
       <w:pPr>
         <w:pStyle w:val="Heading1"/>
         <w:bidi/>
-        <w:rPr>
+        <w:jc w:val="both"/>
+        <w:rPr>
+          <w:rFonts w:ascii="Vazir" w:hAnsi="Vazir" w:cs="Vazir"/>
           <w:rtl/>
           <w:lang w:bidi="fa-IR"/>
         </w:rPr>
       </w:pPr>
       <w:r>
         <w:rPr>
-          <w:rFonts w:hint="cs"/>
+          <w:rFonts w:ascii="Vazir" w:hAnsi="Vazir" w:cs="Vazir"/>
           <w:rtl/>
           <w:lang w:bidi="fa-IR"/>
         </w:rPr>
@@ -44,7 +46,7 @@
       </w:r>
       <w:r>
         <w:rPr>
-          <w:rFonts w:ascii="Vazir" w:hAnsi="Vazir" w:cs="Vazir" w:hint="cs"/>
+          <w:rFonts w:ascii="Vazir" w:hAnsi="Vazir" w:cs="Vazir"/>
           <w:sz w:val="20"/>
           <w:szCs w:val="20"/>
           <w:rtl/>
@@ -64,7 +66,7 @@
       </w:r>
       <w:r>
         <w:rPr>
-          <w:rFonts w:ascii="Vazir" w:hAnsi="Vazir" w:cs="Vazir" w:hint="cs"/>
+          <w:rFonts w:ascii="Vazir" w:hAnsi="Vazir" w:cs="Vazir"/>
           <w:sz w:val="20"/>
           <w:szCs w:val="20"/>
           <w:rtl/>
@@ -74,7 +76,7 @@
       </w:r>
       <w:r>
         <w:rPr>
-          <w:rFonts w:ascii="Vazir" w:hAnsi="Vazir" w:cs="Vazir" w:hint="cs"/>
+          <w:rFonts w:ascii="Vazir" w:hAnsi="Vazir" w:cs="Vazir"/>
           <w:sz w:val="20"/>
           <w:szCs w:val="20"/>
           <w:rtl/>
@@ -84,7 +86,7 @@
       </w:r>
       <w:r>
         <w:rPr>
-          <w:rFonts w:ascii="Vazir" w:hAnsi="Vazir" w:cs="Vazir" w:hint="cs"/>
+          <w:rFonts w:ascii="Vazir" w:hAnsi="Vazir" w:cs="Vazir"/>
           <w:sz w:val="20"/>
           <w:szCs w:val="20"/>
           <w:rtl/>
@@ -104,7 +106,7 @@
       </w:r>
       <w:r>
         <w:rPr>
-          <w:rFonts w:ascii="Vazir" w:hAnsi="Vazir" w:cs="Vazir" w:hint="cs"/>
+          <w:rFonts w:ascii="Vazir" w:hAnsi="Vazir" w:cs="Vazir"/>
           <w:sz w:val="20"/>
           <w:szCs w:val="20"/>
           <w:rtl/>
@@ -114,7 +116,7 @@
       </w:r>
       <w:r>
         <w:rPr>
-          <w:rFonts w:ascii="Vazir" w:hAnsi="Vazir" w:cs="Vazir" w:hint="cs"/>
+          <w:rFonts w:ascii="Vazir" w:hAnsi="Vazir" w:cs="Vazir"/>
           <w:sz w:val="20"/>
           <w:szCs w:val="20"/>
           <w:rtl/>
@@ -124,7 +126,7 @@
       </w:r>
       <w:r>
         <w:rPr>
-          <w:rFonts w:ascii="Vazir" w:hAnsi="Vazir" w:cs="Vazir" w:hint="cs"/>
+          <w:rFonts w:ascii="Vazir" w:hAnsi="Vazir" w:cs="Vazir"/>
           <w:sz w:val="20"/>
           <w:szCs w:val="20"/>
           <w:rtl/>
@@ -134,7 +136,7 @@
       </w:r>
       <w:r>
         <w:rPr>
-          <w:rFonts w:ascii="Vazir" w:hAnsi="Vazir" w:cs="Vazir" w:hint="cs"/>
+          <w:rFonts w:ascii="Vazir" w:hAnsi="Vazir" w:cs="Vazir"/>
           <w:sz w:val="20"/>
           <w:szCs w:val="20"/>
           <w:rtl/>
@@ -151,20 +153,11 @@
           <w:lang w:bidi="fa-IR"/>
         </w:rPr>
         <w:softHyphen/>
-      </w:r>
-      <w:r>
-        <w:rPr>
-          <w:rFonts w:ascii="Vazir" w:hAnsi="Vazir" w:cs="Vazir" w:hint="cs"/>
-          <w:sz w:val="20"/>
-          <w:szCs w:val="20"/>
-          <w:rtl/>
-          <w:lang w:bidi="fa-IR"/>
-        </w:rPr>
         <w:t>آوردن</w:t>
       </w:r>
       <w:r>
         <w:rPr>
-          <w:rFonts w:ascii="Vazir" w:hAnsi="Vazir" w:cs="Vazir" w:hint="cs"/>
+          <w:rFonts w:ascii="Vazir" w:hAnsi="Vazir" w:cs="Vazir"/>
           <w:sz w:val="20"/>
           <w:szCs w:val="20"/>
           <w:rtl/>
@@ -184,7 +177,7 @@
       </w:r>
       <w:r>
         <w:rPr>
-          <w:rFonts w:ascii="Vazir" w:hAnsi="Vazir" w:cs="Vazir" w:hint="cs"/>
+          <w:rFonts w:ascii="Vazir" w:hAnsi="Vazir" w:cs="Vazir"/>
           <w:sz w:val="20"/>
           <w:szCs w:val="20"/>
           <w:rtl/>
@@ -194,7 +187,7 @@
       </w:r>
       <w:r>
         <w:rPr>
-          <w:rFonts w:ascii="Vazir" w:hAnsi="Vazir" w:cs="Vazir" w:hint="cs"/>
+          <w:rFonts w:ascii="Vazir" w:hAnsi="Vazir" w:cs="Vazir"/>
           <w:sz w:val="20"/>
           <w:szCs w:val="20"/>
           <w:rtl/>
@@ -204,7 +197,7 @@
       </w:r>
       <w:r>
         <w:rPr>
-          <w:rFonts w:ascii="Vazir" w:hAnsi="Vazir" w:cs="Vazir" w:hint="cs"/>
+          <w:rFonts w:ascii="Vazir" w:hAnsi="Vazir" w:cs="Vazir"/>
           <w:sz w:val="20"/>
           <w:szCs w:val="20"/>
           <w:rtl/>
@@ -224,7 +217,7 @@
       </w:r>
       <w:r>
         <w:rPr>
-          <w:rFonts w:ascii="Vazir" w:hAnsi="Vazir" w:cs="Vazir" w:hint="cs"/>
+          <w:rFonts w:ascii="Vazir" w:hAnsi="Vazir" w:cs="Vazir"/>
           <w:sz w:val="20"/>
           <w:szCs w:val="20"/>
           <w:rtl/>
@@ -244,7 +237,7 @@
       </w:r>
       <w:r>
         <w:rPr>
-          <w:rFonts w:ascii="Vazir" w:hAnsi="Vazir" w:cs="Vazir" w:hint="cs"/>
+          <w:rFonts w:ascii="Vazir" w:hAnsi="Vazir" w:cs="Vazir"/>
           <w:sz w:val="20"/>
           <w:szCs w:val="20"/>
           <w:rtl/>
@@ -263,7 +256,7 @@
       </w:r>
       <w:r>
         <w:rPr>
-          <w:rFonts w:ascii="Vazir" w:hAnsi="Vazir" w:cs="Vazir" w:hint="cs"/>
+          <w:rFonts w:ascii="Vazir" w:hAnsi="Vazir" w:cs="Vazir"/>
           <w:sz w:val="20"/>
           <w:szCs w:val="20"/>
           <w:rtl/>
@@ -283,7 +276,7 @@
       </w:r>
       <w:r>
         <w:rPr>
-          <w:rFonts w:ascii="Vazir" w:hAnsi="Vazir" w:cs="Vazir" w:hint="cs"/>
+          <w:rFonts w:ascii="Vazir" w:hAnsi="Vazir" w:cs="Vazir"/>
           <w:sz w:val="20"/>
           <w:szCs w:val="20"/>
           <w:rtl/>
@@ -293,7 +286,7 @@
       </w:r>
       <w:r>
         <w:rPr>
-          <w:rFonts w:ascii="Vazir" w:hAnsi="Vazir" w:cs="Vazir" w:hint="cs"/>
+          <w:rFonts w:ascii="Vazir" w:hAnsi="Vazir" w:cs="Vazir"/>
           <w:sz w:val="20"/>
           <w:szCs w:val="20"/>
           <w:rtl/>
@@ -303,7 +296,7 @@
       </w:r>
       <w:r>
         <w:rPr>
-          <w:rFonts w:ascii="Vazir" w:hAnsi="Vazir" w:cs="Vazir" w:hint="cs"/>
+          <w:rFonts w:ascii="Vazir" w:hAnsi="Vazir" w:cs="Vazir"/>
           <w:sz w:val="20"/>
           <w:szCs w:val="20"/>
           <w:rtl/>
@@ -313,7 +306,7 @@
       </w:r>
       <w:r>
         <w:rPr>
-          <w:rFonts w:ascii="Vazir" w:hAnsi="Vazir" w:cs="Vazir" w:hint="cs"/>
+          <w:rFonts w:ascii="Vazir" w:hAnsi="Vazir" w:cs="Vazir"/>
           <w:sz w:val="20"/>
           <w:szCs w:val="20"/>
           <w:rtl/>
@@ -333,7 +326,7 @@
       </w:r>
       <w:r>
         <w:rPr>
-          <w:rFonts w:ascii="Vazir" w:hAnsi="Vazir" w:cs="Vazir" w:hint="cs"/>
+          <w:rFonts w:ascii="Vazir" w:hAnsi="Vazir" w:cs="Vazir"/>
           <w:sz w:val="20"/>
           <w:szCs w:val="20"/>
           <w:rtl/>
@@ -343,7 +336,7 @@
       </w:r>
       <w:r>
         <w:rPr>
-          <w:rFonts w:ascii="Vazir" w:hAnsi="Vazir" w:cs="Vazir" w:hint="cs"/>
+          <w:rFonts w:ascii="Vazir" w:hAnsi="Vazir" w:cs="Vazir"/>
           <w:sz w:val="20"/>
           <w:szCs w:val="20"/>
           <w:rtl/>
@@ -360,20 +353,11 @@
           <w:lang w:bidi="fa-IR"/>
         </w:rPr>
         <w:softHyphen/>
-      </w:r>
-      <w:r>
-        <w:rPr>
-          <w:rFonts w:ascii="Vazir" w:hAnsi="Vazir" w:cs="Vazir" w:hint="cs"/>
-          <w:sz w:val="20"/>
-          <w:szCs w:val="20"/>
-          <w:rtl/>
-          <w:lang w:bidi="fa-IR"/>
-        </w:rPr>
         <w:t>های</w:t>
       </w:r>
       <w:r>
         <w:rPr>
-          <w:rFonts w:ascii="Vazir" w:hAnsi="Vazir" w:cs="Vazir" w:hint="cs"/>
+          <w:rFonts w:ascii="Vazir" w:hAnsi="Vazir" w:cs="Vazir"/>
           <w:sz w:val="20"/>
           <w:szCs w:val="20"/>
           <w:rtl/>
@@ -383,7 +367,7 @@
       </w:r>
       <w:r>
         <w:rPr>
-          <w:rFonts w:ascii="Vazir" w:hAnsi="Vazir" w:cs="Vazir" w:hint="cs"/>
+          <w:rFonts w:ascii="Vazir" w:hAnsi="Vazir" w:cs="Vazir"/>
           <w:sz w:val="20"/>
           <w:szCs w:val="20"/>
           <w:rtl/>
@@ -400,20 +384,11 @@
           <w:lang w:bidi="fa-IR"/>
         </w:rPr>
         <w:softHyphen/>
-      </w:r>
-      <w:r>
-        <w:rPr>
-          <w:rFonts w:ascii="Vazir" w:hAnsi="Vazir" w:cs="Vazir" w:hint="cs"/>
-          <w:sz w:val="20"/>
-          <w:szCs w:val="20"/>
-          <w:rtl/>
-          <w:lang w:bidi="fa-IR"/>
-        </w:rPr>
         <w:t xml:space="preserve">شناسی </w:t>
       </w:r>
       <w:r>
         <w:rPr>
-          <w:rFonts w:ascii="Vazir" w:hAnsi="Vazir" w:cs="Vazir" w:hint="cs"/>
+          <w:rFonts w:ascii="Vazir" w:hAnsi="Vazir" w:cs="Vazir"/>
           <w:sz w:val="20"/>
           <w:szCs w:val="20"/>
           <w:rtl/>
@@ -432,7 +407,7 @@
       </w:r>
       <w:r>
         <w:rPr>
-          <w:rFonts w:ascii="Vazir" w:hAnsi="Vazir" w:cs="Vazir" w:hint="cs"/>
+          <w:rFonts w:ascii="Vazir" w:hAnsi="Vazir" w:cs="Vazir"/>
           <w:sz w:val="20"/>
           <w:szCs w:val="20"/>
           <w:rtl/>
@@ -451,7 +426,7 @@
       </w:r>
       <w:r>
         <w:rPr>
-          <w:rFonts w:ascii="Vazir" w:hAnsi="Vazir" w:cs="Vazir" w:hint="cs"/>
+          <w:rFonts w:ascii="Vazir" w:hAnsi="Vazir" w:cs="Vazir"/>
           <w:sz w:val="20"/>
           <w:szCs w:val="20"/>
           <w:rtl/>
@@ -470,7 +445,7 @@
       </w:r>
       <w:r>
         <w:rPr>
-          <w:rFonts w:ascii="Vazir" w:hAnsi="Vazir" w:cs="Vazir" w:hint="cs"/>
+          <w:rFonts w:ascii="Vazir" w:hAnsi="Vazir" w:cs="Vazir"/>
           <w:sz w:val="20"/>
           <w:szCs w:val="20"/>
           <w:rtl/>
@@ -480,7 +455,7 @@
       </w:r>
       <w:r>
         <w:rPr>
-          <w:rFonts w:ascii="Vazir" w:hAnsi="Vazir" w:cs="Vazir" w:hint="cs"/>
+          <w:rFonts w:ascii="Vazir" w:hAnsi="Vazir" w:cs="Vazir"/>
           <w:sz w:val="20"/>
           <w:szCs w:val="20"/>
           <w:rtl/>
@@ -500,7 +475,7 @@
       </w:r>
       <w:r>
         <w:rPr>
-          <w:rFonts w:ascii="Vazir" w:hAnsi="Vazir" w:cs="Vazir" w:hint="cs"/>
+          <w:rFonts w:ascii="Vazir" w:hAnsi="Vazir" w:cs="Vazir"/>
           <w:sz w:val="20"/>
           <w:szCs w:val="20"/>
           <w:rtl/>
@@ -510,7 +485,7 @@
       </w:r>
       <w:r>
         <w:rPr>
-          <w:rFonts w:ascii="Vazir" w:hAnsi="Vazir" w:cs="Vazir" w:hint="cs"/>
+          <w:rFonts w:ascii="Vazir" w:hAnsi="Vazir" w:cs="Vazir"/>
           <w:sz w:val="20"/>
           <w:szCs w:val="20"/>
           <w:rtl/>
@@ -521,7 +496,7 @@
       <w:proofErr w:type="spellStart"/>
       <w:r>
         <w:rPr>
-          <w:rFonts w:ascii="Vazir" w:hAnsi="Vazir" w:cs="Vazir" w:hint="cs"/>
+          <w:rFonts w:ascii="Vazir" w:hAnsi="Vazir" w:cs="Vazir"/>
           <w:sz w:val="20"/>
           <w:szCs w:val="20"/>
           <w:rtl/>
@@ -541,7 +516,7 @@
       </w:r>
       <w:r>
         <w:rPr>
-          <w:rFonts w:ascii="Vazir" w:hAnsi="Vazir" w:cs="Vazir" w:hint="cs"/>
+          <w:rFonts w:ascii="Vazir" w:hAnsi="Vazir" w:cs="Vazir"/>
           <w:sz w:val="20"/>
           <w:szCs w:val="20"/>
           <w:rtl/>
@@ -552,7 +527,7 @@
       <w:proofErr w:type="spellEnd"/>
       <w:r>
         <w:rPr>
-          <w:rFonts w:ascii="Vazir" w:hAnsi="Vazir" w:cs="Vazir" w:hint="cs"/>
+          <w:rFonts w:ascii="Vazir" w:hAnsi="Vazir" w:cs="Vazir"/>
           <w:sz w:val="20"/>
           <w:szCs w:val="20"/>
           <w:rtl/>
@@ -563,7 +538,7 @@
       <w:proofErr w:type="spellStart"/>
       <w:r>
         <w:rPr>
-          <w:rFonts w:ascii="Vazir" w:hAnsi="Vazir" w:cs="Vazir" w:hint="cs"/>
+          <w:rFonts w:ascii="Vazir" w:hAnsi="Vazir" w:cs="Vazir"/>
           <w:sz w:val="20"/>
           <w:szCs w:val="20"/>
           <w:rtl/>
@@ -583,7 +558,7 @@
       </w:r>
       <w:r>
         <w:rPr>
-          <w:rFonts w:ascii="Vazir" w:hAnsi="Vazir" w:cs="Vazir" w:hint="cs"/>
+          <w:rFonts w:ascii="Vazir" w:hAnsi="Vazir" w:cs="Vazir"/>
           <w:sz w:val="20"/>
           <w:szCs w:val="20"/>
           <w:rtl/>
@@ -594,7 +569,7 @@
       <w:proofErr w:type="spellEnd"/>
       <w:r>
         <w:rPr>
-          <w:rFonts w:ascii="Vazir" w:hAnsi="Vazir" w:cs="Vazir" w:hint="cs"/>
+          <w:rFonts w:ascii="Vazir" w:hAnsi="Vazir" w:cs="Vazir"/>
           <w:sz w:val="20"/>
           <w:szCs w:val="20"/>
           <w:rtl/>
@@ -617,7 +592,7 @@
       </w:pPr>
       <w:r>
         <w:rPr>
-          <w:rFonts w:ascii="Vazir" w:hAnsi="Vazir" w:cs="Vazir" w:hint="cs"/>
+          <w:rFonts w:ascii="Vazir" w:hAnsi="Vazir" w:cs="Vazir"/>
           <w:sz w:val="20"/>
           <w:szCs w:val="20"/>
           <w:rtl/>
@@ -628,7 +603,7 @@
       <w:proofErr w:type="spellStart"/>
       <w:r>
         <w:rPr>
-          <w:rFonts w:ascii="Vazir" w:hAnsi="Vazir" w:cs="Vazir" w:hint="cs"/>
+          <w:rFonts w:ascii="Vazir" w:hAnsi="Vazir" w:cs="Vazir"/>
           <w:sz w:val="20"/>
           <w:szCs w:val="20"/>
           <w:rtl/>
@@ -638,7 +613,7 @@
       </w:r>
       <w:r>
         <w:rPr>
-          <w:rFonts w:ascii="Vazir" w:hAnsi="Vazir" w:cs="Vazir" w:hint="cs"/>
+          <w:rFonts w:ascii="Vazir" w:hAnsi="Vazir" w:cs="Vazir"/>
           <w:sz w:val="20"/>
           <w:szCs w:val="20"/>
           <w:rtl/>
@@ -649,7 +624,7 @@
       <w:proofErr w:type="spellEnd"/>
       <w:r>
         <w:rPr>
-          <w:rFonts w:ascii="Vazir" w:hAnsi="Vazir" w:cs="Vazir" w:hint="cs"/>
+          <w:rFonts w:ascii="Vazir" w:hAnsi="Vazir" w:cs="Vazir"/>
           <w:sz w:val="20"/>
           <w:szCs w:val="20"/>
           <w:rtl/>
@@ -668,7 +643,7 @@
       </w:r>
       <w:r>
         <w:rPr>
-          <w:rFonts w:ascii="Vazir" w:hAnsi="Vazir" w:cs="Vazir" w:hint="cs"/>
+          <w:rFonts w:ascii="Vazir" w:hAnsi="Vazir" w:cs="Vazir"/>
           <w:sz w:val="20"/>
           <w:szCs w:val="20"/>
           <w:rtl/>
@@ -678,7 +653,7 @@
       </w:r>
       <w:r>
         <w:rPr>
-          <w:rFonts w:ascii="Vazir" w:hAnsi="Vazir" w:cs="Vazir" w:hint="cs"/>
+          <w:rFonts w:ascii="Vazir" w:hAnsi="Vazir" w:cs="Vazir"/>
           <w:sz w:val="20"/>
           <w:szCs w:val="20"/>
           <w:rtl/>
@@ -688,7 +663,7 @@
       </w:r>
       <w:r>
         <w:rPr>
-          <w:rFonts w:ascii="Vazir" w:hAnsi="Vazir" w:cs="Vazir" w:hint="cs"/>
+          <w:rFonts w:ascii="Vazir" w:hAnsi="Vazir" w:cs="Vazir"/>
           <w:sz w:val="20"/>
           <w:szCs w:val="20"/>
           <w:rtl/>
@@ -698,7 +673,7 @@
       </w:r>
       <w:r>
         <w:rPr>
-          <w:rFonts w:ascii="Vazir" w:hAnsi="Vazir" w:cs="Vazir" w:hint="cs"/>
+          <w:rFonts w:ascii="Vazir" w:hAnsi="Vazir" w:cs="Vazir"/>
           <w:sz w:val="20"/>
           <w:szCs w:val="20"/>
           <w:rtl/>
@@ -708,7 +683,7 @@
       </w:r>
       <w:r>
         <w:rPr>
-          <w:rFonts w:ascii="Vazir" w:hAnsi="Vazir" w:cs="Vazir" w:hint="cs"/>
+          <w:rFonts w:ascii="Vazir" w:hAnsi="Vazir" w:cs="Vazir"/>
           <w:sz w:val="20"/>
           <w:szCs w:val="20"/>
           <w:rtl/>
@@ -719,7 +694,7 @@
       <w:proofErr w:type="spellStart"/>
       <w:r>
         <w:rPr>
-          <w:rFonts w:ascii="Vazir" w:hAnsi="Vazir" w:cs="Vazir" w:hint="cs"/>
+          <w:rFonts w:ascii="Vazir" w:hAnsi="Vazir" w:cs="Vazir"/>
           <w:sz w:val="20"/>
           <w:szCs w:val="20"/>
           <w:rtl/>
@@ -730,7 +705,7 @@
       <w:proofErr w:type="spellEnd"/>
       <w:r>
         <w:rPr>
-          <w:rFonts w:ascii="Vazir" w:hAnsi="Vazir" w:cs="Vazir" w:hint="cs"/>
+          <w:rFonts w:ascii="Vazir" w:hAnsi="Vazir" w:cs="Vazir"/>
           <w:sz w:val="20"/>
           <w:szCs w:val="20"/>
           <w:rtl/>
@@ -749,7 +724,7 @@
       </w:r>
       <w:r>
         <w:rPr>
-          <w:rFonts w:ascii="Vazir" w:hAnsi="Vazir" w:cs="Vazir" w:hint="cs"/>
+          <w:rFonts w:ascii="Vazir" w:hAnsi="Vazir" w:cs="Vazir"/>
           <w:sz w:val="20"/>
           <w:szCs w:val="20"/>
           <w:rtl/>
@@ -759,7 +734,7 @@
       </w:r>
       <w:r>
         <w:rPr>
-          <w:rFonts w:ascii="Vazir" w:hAnsi="Vazir" w:cs="Vazir" w:hint="cs"/>
+          <w:rFonts w:ascii="Vazir" w:hAnsi="Vazir" w:cs="Vazir"/>
           <w:sz w:val="20"/>
           <w:szCs w:val="20"/>
           <w:rtl/>
@@ -769,7 +744,7 @@
       </w:r>
       <w:r>
         <w:rPr>
-          <w:rFonts w:ascii="Vazir" w:hAnsi="Vazir" w:cs="Vazir" w:hint="cs"/>
+          <w:rFonts w:ascii="Vazir" w:hAnsi="Vazir" w:cs="Vazir"/>
           <w:sz w:val="20"/>
           <w:szCs w:val="20"/>
           <w:rtl/>
@@ -792,7 +767,7 @@
       </w:pPr>
       <w:r>
         <w:rPr>
-          <w:rFonts w:ascii="Vazir" w:hAnsi="Vazir" w:cs="Vazir" w:hint="cs"/>
+          <w:rFonts w:ascii="Vazir" w:hAnsi="Vazir" w:cs="Vazir"/>
           <w:sz w:val="20"/>
           <w:szCs w:val="20"/>
           <w:shd w:val="clear" w:color="auto" w:fill="FFFFFF"/>
@@ -936,7 +911,7 @@
       </w:r>
       <w:r>
         <w:rPr>
-          <w:rFonts w:ascii="Vazir" w:hAnsi="Vazir" w:cs="Vazir" w:hint="cs"/>
+          <w:rFonts w:ascii="Vazir" w:hAnsi="Vazir" w:cs="Vazir"/>
           <w:sz w:val="20"/>
           <w:szCs w:val="20"/>
           <w:shd w:val="clear" w:color="auto" w:fill="FFFFFF"/>
@@ -956,7 +931,7 @@
       </w:r>
       <w:r>
         <w:rPr>
-          <w:rFonts w:ascii="Vazir" w:hAnsi="Vazir" w:cs="Vazir" w:hint="cs"/>
+          <w:rFonts w:ascii="Vazir" w:hAnsi="Vazir" w:cs="Vazir"/>
           <w:sz w:val="20"/>
           <w:szCs w:val="20"/>
           <w:shd w:val="clear" w:color="auto" w:fill="FFFFFF"/>
@@ -976,7 +951,7 @@
       </w:r>
       <w:r>
         <w:rPr>
-          <w:rFonts w:ascii="Vazir" w:hAnsi="Vazir" w:cs="Vazir" w:hint="cs"/>
+          <w:rFonts w:ascii="Vazir" w:hAnsi="Vazir" w:cs="Vazir"/>
           <w:sz w:val="20"/>
           <w:szCs w:val="20"/>
           <w:shd w:val="clear" w:color="auto" w:fill="FFFFFF"/>
@@ -1002,6 +977,26 @@
           <w:shd w:val="clear" w:color="auto" w:fill="FFFFFF"/>
         </w:rPr>
         <w:t>.</w:t>
+      </w:r>
+    </w:p>
+    <w:p>
+      <w:pPr>
+        <w:pStyle w:val="Heading1"/>
+        <w:bidi/>
+        <w:jc w:val="both"/>
+        <w:rPr>
+          <w:rFonts w:ascii="Vazir" w:hAnsi="Vazir" w:cs="Vazir"/>
+          <w:rtl/>
+          <w:lang w:bidi="fa-IR"/>
+        </w:rPr>
+      </w:pPr>
+      <w:r>
+        <w:rPr>
+          <w:rFonts w:ascii="Vazir" w:hAnsi="Vazir" w:cs="Vazir"/>
+          <w:rtl/>
+          <w:lang w:bidi="fa-IR"/>
+        </w:rPr>
+        <w:t xml:space="preserve">کار ما </w:t>
       </w:r>
     </w:p>
     <w:p>
@@ -1012,623 +1007,2037 @@
           <w:rFonts w:ascii="Vazir" w:hAnsi="Vazir" w:cs="Vazir"/>
           <w:sz w:val="20"/>
           <w:szCs w:val="20"/>
-          <w:shd w:val="clear" w:color="auto" w:fill="FFFFFF"/>
-          <w:rtl/>
+          <w:rtl/>
+          <w:lang w:bidi="fa-IR"/>
         </w:rPr>
       </w:pPr>
+      <w:r>
+        <w:rPr>
+          <w:rFonts w:ascii="Vazir" w:hAnsi="Vazir" w:cs="Vazir"/>
+          <w:sz w:val="20"/>
+          <w:szCs w:val="20"/>
+          <w:rtl/>
+          <w:lang w:bidi="fa-IR"/>
+        </w:rPr>
+        <w:t xml:space="preserve">   هدف ما استفاده از الگوریتم ژنتیک برای پیدا نکردن </w:t>
+      </w:r>
+      <w:proofErr w:type="spellStart"/>
+      <w:r>
+        <w:rPr>
+          <w:rFonts w:ascii="Vazir" w:hAnsi="Vazir" w:cs="Vazir"/>
+          <w:sz w:val="20"/>
+          <w:szCs w:val="20"/>
+          <w:rtl/>
+          <w:lang w:bidi="fa-IR"/>
+        </w:rPr>
+        <w:t>گلوبال</w:t>
+      </w:r>
+      <w:proofErr w:type="spellEnd"/>
+      <w:r>
+        <w:rPr>
+          <w:rFonts w:ascii="Vazir" w:hAnsi="Vazir" w:cs="Vazir"/>
+          <w:sz w:val="20"/>
+          <w:szCs w:val="20"/>
+          <w:rtl/>
+          <w:lang w:bidi="fa-IR"/>
+        </w:rPr>
+        <w:t xml:space="preserve"> تابع </w:t>
+      </w:r>
+      <w:r>
+        <w:rPr>
+          <w:rFonts w:ascii="Vazir" w:hAnsi="Vazir" w:cs="Vazir"/>
+          <w:sz w:val="20"/>
+          <w:szCs w:val="20"/>
+          <w:lang w:bidi="fa-IR"/>
+        </w:rPr>
+        <w:t>Schaffer N.4</w:t>
+      </w:r>
+      <w:r>
+        <w:rPr>
+          <w:rFonts w:ascii="Vazir" w:hAnsi="Vazir" w:cs="Vazir"/>
+          <w:sz w:val="20"/>
+          <w:szCs w:val="20"/>
+          <w:rtl/>
+          <w:lang w:bidi="fa-IR"/>
+        </w:rPr>
+        <w:t xml:space="preserve"> است.</w:t>
+      </w:r>
+    </w:p>
+    <w:p>
+      <w:pPr>
+        <w:bidi/>
+        <w:jc w:val="both"/>
+        <w:rPr>
+          <w:rFonts w:ascii="Vazir" w:hAnsi="Vazir" w:cs="Vazir"/>
+          <w:sz w:val="20"/>
+          <w:szCs w:val="20"/>
+          <w:rtl/>
+          <w:lang w:bidi="fa-IR"/>
+        </w:rPr>
+      </w:pPr>
+      <w:r>
+        <w:rPr>
+          <w:rFonts w:ascii="Vazir" w:hAnsi="Vazir" w:cs="Vazir"/>
+          <w:sz w:val="20"/>
+          <w:szCs w:val="20"/>
+          <w:rtl/>
+          <w:lang w:bidi="fa-IR"/>
+        </w:rPr>
+        <w:t xml:space="preserve">   طبق اطلاعات </w:t>
+      </w:r>
+      <w:proofErr w:type="spellStart"/>
+      <w:r>
+        <w:rPr>
+          <w:rFonts w:ascii="Vazir" w:hAnsi="Vazir" w:cs="Vazir"/>
+          <w:sz w:val="20"/>
+          <w:szCs w:val="20"/>
+          <w:rtl/>
+          <w:lang w:bidi="fa-IR"/>
+        </w:rPr>
+        <w:t>ویکی</w:t>
+      </w:r>
+      <w:proofErr w:type="spellEnd"/>
+      <w:r>
+        <w:rPr>
+          <w:rFonts w:ascii="Vazir" w:hAnsi="Vazir" w:cs="Vazir"/>
+          <w:sz w:val="20"/>
+          <w:szCs w:val="20"/>
+          <w:lang w:bidi="fa-IR"/>
+        </w:rPr>
+        <w:softHyphen/>
+      </w:r>
+      <w:proofErr w:type="spellStart"/>
+      <w:r>
+        <w:rPr>
+          <w:rFonts w:ascii="Vazir" w:hAnsi="Vazir" w:cs="Vazir"/>
+          <w:sz w:val="20"/>
+          <w:szCs w:val="20"/>
+          <w:rtl/>
+          <w:lang w:bidi="fa-IR"/>
+        </w:rPr>
+        <w:t>پدیا</w:t>
+      </w:r>
+      <w:proofErr w:type="spellEnd"/>
+      <w:r>
+        <w:rPr>
+          <w:rFonts w:ascii="Vazir" w:hAnsi="Vazir" w:cs="Vazir"/>
+          <w:sz w:val="20"/>
+          <w:szCs w:val="20"/>
+          <w:rtl/>
+          <w:lang w:bidi="fa-IR"/>
+        </w:rPr>
+        <w:t xml:space="preserve"> این تابع در نقطه (</w:t>
+      </w:r>
+      <w:r>
+        <w:rPr>
+          <w:rFonts w:ascii="Vazir" w:hAnsi="Vazir" w:cs="Vazir"/>
+          <w:sz w:val="20"/>
+          <w:szCs w:val="20"/>
+          <w:lang w:bidi="fa-IR"/>
+        </w:rPr>
+        <w:t>0,1.25313</w:t>
+      </w:r>
+      <w:r>
+        <w:rPr>
+          <w:rFonts w:ascii="Vazir" w:hAnsi="Vazir" w:cs="Vazir"/>
+          <w:sz w:val="20"/>
+          <w:szCs w:val="20"/>
+          <w:rtl/>
+          <w:lang w:bidi="fa-IR"/>
+        </w:rPr>
+        <w:t xml:space="preserve">) </w:t>
+      </w:r>
+      <w:proofErr w:type="spellStart"/>
+      <w:r>
+        <w:rPr>
+          <w:rFonts w:ascii="Vazir" w:hAnsi="Vazir" w:cs="Vazir"/>
+          <w:sz w:val="20"/>
+          <w:szCs w:val="20"/>
+          <w:rtl/>
+          <w:lang w:bidi="fa-IR"/>
+        </w:rPr>
+        <w:t>گلوبال</w:t>
+      </w:r>
+      <w:proofErr w:type="spellEnd"/>
+      <w:r>
+        <w:rPr>
+          <w:rFonts w:ascii="Vazir" w:hAnsi="Vazir" w:cs="Vazir"/>
+          <w:sz w:val="20"/>
+          <w:szCs w:val="20"/>
+          <w:rtl/>
+          <w:lang w:bidi="fa-IR"/>
+        </w:rPr>
+        <w:t xml:space="preserve"> </w:t>
+      </w:r>
+      <w:proofErr w:type="spellStart"/>
+      <w:r>
+        <w:rPr>
+          <w:rFonts w:ascii="Vazir" w:hAnsi="Vazir" w:cs="Vazir"/>
+          <w:sz w:val="20"/>
+          <w:szCs w:val="20"/>
+          <w:rtl/>
+          <w:lang w:bidi="fa-IR"/>
+        </w:rPr>
+        <w:t>مینیمم</w:t>
+      </w:r>
+      <w:proofErr w:type="spellEnd"/>
+      <w:r>
+        <w:rPr>
+          <w:rFonts w:ascii="Vazir" w:hAnsi="Vazir" w:cs="Vazir"/>
+          <w:sz w:val="20"/>
+          <w:szCs w:val="20"/>
+          <w:rtl/>
+          <w:lang w:bidi="fa-IR"/>
+        </w:rPr>
+        <w:t xml:space="preserve"> با مقدار </w:t>
+      </w:r>
+      <w:r>
+        <w:rPr>
+          <w:rFonts w:ascii="Vazir" w:hAnsi="Vazir" w:cs="Vazir"/>
+          <w:sz w:val="20"/>
+          <w:szCs w:val="20"/>
+          <w:lang w:bidi="fa-IR"/>
+        </w:rPr>
+        <w:t>0.292579</w:t>
+      </w:r>
+      <w:r>
+        <w:rPr>
+          <w:rFonts w:ascii="Vazir" w:hAnsi="Vazir" w:cs="Vazir"/>
+          <w:sz w:val="20"/>
+          <w:szCs w:val="20"/>
+          <w:rtl/>
+          <w:lang w:bidi="fa-IR"/>
+        </w:rPr>
+        <w:t xml:space="preserve"> دارد.</w:t>
+      </w:r>
+      <w:r>
+        <w:rPr>
+          <w:rFonts w:ascii="Vazir" w:hAnsi="Vazir" w:cs="Vazir"/>
+          <w:sz w:val="20"/>
+          <w:szCs w:val="20"/>
+          <w:vertAlign w:val="superscript"/>
+          <w:lang w:bidi="fa-IR"/>
+        </w:rPr>
+        <w:t>]</w:t>
+      </w:r>
+      <w:r>
+        <w:rPr>
+          <w:rFonts w:ascii="Vazir" w:hAnsi="Vazir" w:cs="Vazir"/>
+          <w:sz w:val="20"/>
+          <w:szCs w:val="20"/>
+          <w:vertAlign w:val="superscript"/>
+          <w:rtl/>
+          <w:lang w:bidi="fa-IR"/>
+        </w:rPr>
+        <w:t>1</w:t>
+      </w:r>
+      <w:r>
+        <w:rPr>
+          <w:rFonts w:ascii="Vazir" w:hAnsi="Vazir" w:cs="Vazir"/>
+          <w:sz w:val="20"/>
+          <w:szCs w:val="20"/>
+          <w:vertAlign w:val="superscript"/>
+          <w:lang w:bidi="fa-IR"/>
+        </w:rPr>
+        <w:t>[</w:t>
+      </w:r>
+      <w:r>
+        <w:rPr>
+          <w:rFonts w:ascii="Vazir" w:hAnsi="Vazir" w:cs="Vazir"/>
+          <w:sz w:val="20"/>
+          <w:szCs w:val="20"/>
+          <w:rtl/>
+          <w:lang w:bidi="fa-IR"/>
+        </w:rPr>
+        <w:t xml:space="preserve"> </w:t>
+      </w:r>
     </w:p>
     <w:p>
       <w:pPr>
         <w:pStyle w:val="Heading1"/>
         <w:bidi/>
-        <w:rPr>
+        <w:jc w:val="both"/>
+        <w:rPr>
+          <w:rFonts w:ascii="Vazir" w:hAnsi="Vazir" w:cs="Vazir"/>
           <w:rtl/>
           <w:lang w:bidi="fa-IR"/>
         </w:rPr>
       </w:pPr>
       <w:r>
         <w:rPr>
-          <w:rFonts w:hint="cs"/>
-          <w:rtl/>
-          <w:lang w:bidi="fa-IR"/>
-        </w:rPr>
-        <w:t xml:space="preserve">کار ما </w:t>
+          <w:rFonts w:ascii="Vazir" w:hAnsi="Vazir" w:cs="Vazir"/>
+          <w:rtl/>
+          <w:lang w:bidi="fa-IR"/>
+        </w:rPr>
+        <w:t xml:space="preserve">نرم افزار و دانش مورد نیاز </w:t>
       </w:r>
     </w:p>
     <w:p>
       <w:pPr>
         <w:bidi/>
-        <w:rPr>
+        <w:jc w:val="both"/>
+        <w:rPr>
+          <w:rFonts w:ascii="Vazir" w:hAnsi="Vazir" w:cs="Vazir"/>
+          <w:sz w:val="20"/>
+          <w:szCs w:val="20"/>
           <w:rtl/>
           <w:lang w:bidi="fa-IR"/>
         </w:rPr>
       </w:pPr>
       <w:r>
         <w:rPr>
-          <w:rFonts w:hint="cs"/>
-          <w:rtl/>
-          <w:lang w:bidi="fa-IR"/>
-        </w:rPr>
-        <w:t xml:space="preserve">   هدف ما استفاده از الگوریتم ژنتیک برای پیدا نکردن </w:t>
-      </w:r>
-      <w:proofErr w:type="spellStart"/>
-      <w:r>
-        <w:rPr>
-          <w:rFonts w:hint="cs"/>
-          <w:rtl/>
-          <w:lang w:bidi="fa-IR"/>
-        </w:rPr>
-        <w:t>گلوبال</w:t>
-      </w:r>
-      <w:proofErr w:type="spellEnd"/>
-      <w:r>
-        <w:rPr>
-          <w:rFonts w:hint="cs"/>
-          <w:rtl/>
-          <w:lang w:bidi="fa-IR"/>
-        </w:rPr>
-        <w:t xml:space="preserve"> تابع </w:t>
-      </w:r>
-      <w:r>
-        <w:rPr>
-          <w:lang w:bidi="fa-IR"/>
-        </w:rPr>
-        <w:t>Schaffer N.4</w:t>
-      </w:r>
-      <w:r>
-        <w:rPr>
-          <w:rFonts w:hint="cs"/>
-          <w:rtl/>
-          <w:lang w:bidi="fa-IR"/>
-        </w:rPr>
-        <w:t xml:space="preserve"> است.</w:t>
+          <w:rFonts w:ascii="Vazir" w:hAnsi="Vazir" w:cs="Vazir"/>
+          <w:rtl/>
+          <w:lang w:bidi="fa-IR"/>
+        </w:rPr>
+        <w:t xml:space="preserve">   </w:t>
+      </w:r>
+      <w:r>
+        <w:rPr>
+          <w:rFonts w:ascii="Vazir" w:hAnsi="Vazir" w:cs="Vazir"/>
+          <w:sz w:val="20"/>
+          <w:szCs w:val="20"/>
+          <w:rtl/>
+          <w:lang w:bidi="fa-IR"/>
+        </w:rPr>
+        <w:t xml:space="preserve">نرم افزار: </w:t>
+      </w:r>
+      <w:r>
+        <w:rPr>
+          <w:rFonts w:ascii="Vazir" w:hAnsi="Vazir" w:cs="Vazir"/>
+          <w:sz w:val="20"/>
+          <w:szCs w:val="20"/>
+          <w:lang w:bidi="fa-IR"/>
+        </w:rPr>
+        <w:t>MATLAB</w:t>
       </w:r>
     </w:p>
     <w:p>
       <w:pPr>
         <w:bidi/>
-        <w:rPr>
-          <w:rtl/>
+        <w:jc w:val="both"/>
+        <w:rPr>
+          <w:rFonts w:ascii="Vazir" w:hAnsi="Vazir" w:cs="Vazir"/>
           <w:lang w:bidi="fa-IR"/>
         </w:rPr>
       </w:pPr>
       <w:r>
         <w:rPr>
-          <w:rFonts w:hint="cs"/>
-          <w:rtl/>
-          <w:lang w:bidi="fa-IR"/>
-        </w:rPr>
-        <w:t xml:space="preserve">   طبق اطلاعات </w:t>
-      </w:r>
-      <w:proofErr w:type="spellStart"/>
-      <w:r>
-        <w:rPr>
-          <w:rFonts w:hint="cs"/>
-          <w:rtl/>
-          <w:lang w:bidi="fa-IR"/>
-        </w:rPr>
-        <w:t>ویکی</w:t>
-      </w:r>
-      <w:proofErr w:type="spellEnd"/>
-      <w:r>
-        <w:rPr>
+          <w:rFonts w:ascii="Vazir" w:hAnsi="Vazir" w:cs="Vazir"/>
+          <w:sz w:val="20"/>
+          <w:szCs w:val="20"/>
+          <w:rtl/>
+          <w:lang w:bidi="fa-IR"/>
+        </w:rPr>
+        <w:t xml:space="preserve">   دانش: آشنایی ابتدایی با الگوریتم ژنتیک – آشنایی ابتدایی با برنامه</w:t>
+      </w:r>
+      <w:r>
+        <w:rPr>
+          <w:rFonts w:ascii="Vazir" w:hAnsi="Vazir" w:cs="Vazir"/>
+          <w:sz w:val="20"/>
+          <w:szCs w:val="20"/>
+          <w:rtl/>
           <w:lang w:bidi="fa-IR"/>
         </w:rPr>
         <w:softHyphen/>
-      </w:r>
-      <w:proofErr w:type="spellStart"/>
-      <w:r>
-        <w:rPr>
-          <w:rFonts w:hint="cs"/>
-          <w:rtl/>
-          <w:lang w:bidi="fa-IR"/>
-        </w:rPr>
-        <w:t>پدیا</w:t>
-      </w:r>
-      <w:proofErr w:type="spellEnd"/>
-      <w:r>
-        <w:rPr>
-          <w:rFonts w:hint="cs"/>
-          <w:rtl/>
-          <w:lang w:bidi="fa-IR"/>
-        </w:rPr>
-        <w:t xml:space="preserve"> این تابع در نقطه (</w:t>
-      </w:r>
-      <w:r>
-        <w:rPr>
-          <w:lang w:bidi="fa-IR"/>
-        </w:rPr>
-        <w:t>0,1.25313</w:t>
-      </w:r>
-      <w:r>
-        <w:rPr>
-          <w:rFonts w:hint="cs"/>
-          <w:rtl/>
-          <w:lang w:bidi="fa-IR"/>
-        </w:rPr>
-        <w:t xml:space="preserve">) </w:t>
-      </w:r>
-      <w:proofErr w:type="spellStart"/>
-      <w:r>
-        <w:rPr>
-          <w:rFonts w:hint="cs"/>
-          <w:rtl/>
-          <w:lang w:bidi="fa-IR"/>
-        </w:rPr>
-        <w:t>گلوبال</w:t>
-      </w:r>
-      <w:proofErr w:type="spellEnd"/>
-      <w:r>
-        <w:rPr>
-          <w:rFonts w:hint="cs"/>
-          <w:rtl/>
-          <w:lang w:bidi="fa-IR"/>
-        </w:rPr>
-        <w:t xml:space="preserve"> </w:t>
-      </w:r>
-      <w:proofErr w:type="spellStart"/>
-      <w:r>
-        <w:rPr>
-          <w:rFonts w:hint="cs"/>
-          <w:rtl/>
-          <w:lang w:bidi="fa-IR"/>
-        </w:rPr>
-        <w:t>مینیمم</w:t>
-      </w:r>
-      <w:proofErr w:type="spellEnd"/>
-      <w:r>
-        <w:rPr>
-          <w:rFonts w:hint="cs"/>
-          <w:rtl/>
-          <w:lang w:bidi="fa-IR"/>
-        </w:rPr>
-        <w:t xml:space="preserve"> با مقدار </w:t>
-      </w:r>
-      <w:r>
-        <w:rPr>
-          <w:lang w:bidi="fa-IR"/>
-        </w:rPr>
-        <w:t>0.292579</w:t>
-      </w:r>
-      <w:r>
-        <w:rPr>
-          <w:rFonts w:hint="cs"/>
-          <w:rtl/>
-          <w:lang w:bidi="fa-IR"/>
-        </w:rPr>
-        <w:t xml:space="preserve"> دارد.</w:t>
-      </w:r>
-      <w:r>
-        <w:rPr>
-          <w:vertAlign w:val="superscript"/>
-          <w:lang w:bidi="fa-IR"/>
-        </w:rPr>
-        <w:t>]</w:t>
-      </w:r>
-      <w:r>
-        <w:rPr>
-          <w:rFonts w:hint="cs"/>
-          <w:vertAlign w:val="superscript"/>
-          <w:rtl/>
-          <w:lang w:bidi="fa-IR"/>
-        </w:rPr>
-        <w:t>1</w:t>
-      </w:r>
-      <w:r>
-        <w:rPr>
-          <w:vertAlign w:val="superscript"/>
-          <w:lang w:bidi="fa-IR"/>
-        </w:rPr>
-        <w:t>[</w:t>
-      </w:r>
-      <w:r>
-        <w:rPr>
-          <w:rFonts w:hint="cs"/>
-          <w:rtl/>
-          <w:lang w:bidi="fa-IR"/>
-        </w:rPr>
-        <w:t xml:space="preserve"> </w:t>
+        <w:t>نویسی و مفاهیم اولیه آن – آشنایی ابتدایی با برنامه</w:t>
+      </w:r>
+      <w:r>
+        <w:rPr>
+          <w:rFonts w:ascii="Vazir" w:hAnsi="Vazir" w:cs="Vazir"/>
+          <w:sz w:val="20"/>
+          <w:szCs w:val="20"/>
+          <w:rtl/>
+          <w:lang w:bidi="fa-IR"/>
+        </w:rPr>
+        <w:softHyphen/>
+        <w:t>نو</w:t>
+      </w:r>
+      <w:r>
+        <w:rPr>
+          <w:rFonts w:ascii="Vazir" w:hAnsi="Vazir" w:cs="Vazir"/>
+          <w:sz w:val="20"/>
+          <w:szCs w:val="20"/>
+          <w:rtl/>
+          <w:lang w:bidi="fa-IR"/>
+        </w:rPr>
+        <w:t>ی</w:t>
+      </w:r>
+      <w:r>
+        <w:rPr>
+          <w:rFonts w:ascii="Vazir" w:hAnsi="Vazir" w:cs="Vazir"/>
+          <w:sz w:val="20"/>
+          <w:szCs w:val="20"/>
+          <w:rtl/>
+          <w:lang w:bidi="fa-IR"/>
+        </w:rPr>
+        <w:t xml:space="preserve">سی در </w:t>
+      </w:r>
+      <w:r>
+        <w:rPr>
+          <w:rFonts w:ascii="Vazir" w:hAnsi="Vazir" w:cs="Vazir"/>
+          <w:sz w:val="20"/>
+          <w:szCs w:val="20"/>
+          <w:lang w:bidi="fa-IR"/>
+        </w:rPr>
+        <w:t>MATLAB</w:t>
+      </w:r>
+    </w:p>
+    <w:p>
+      <w:pPr>
+        <w:pStyle w:val="Heading1"/>
+        <w:bidi/>
+        <w:jc w:val="both"/>
+        <w:rPr>
+          <w:rFonts w:ascii="Vazir" w:hAnsi="Vazir" w:cs="Vazir"/>
+          <w:rtl/>
+          <w:lang w:bidi="fa-IR"/>
+        </w:rPr>
+      </w:pPr>
+      <w:r>
+        <w:rPr>
+          <w:rFonts w:ascii="Vazir" w:hAnsi="Vazir" w:cs="Vazir"/>
+          <w:rtl/>
+          <w:lang w:bidi="fa-IR"/>
+        </w:rPr>
+        <w:t>شرح کار</w:t>
       </w:r>
     </w:p>
     <w:p>
       <w:pPr>
         <w:bidi/>
-        <w:rPr>
+        <w:jc w:val="both"/>
+        <w:rPr>
+          <w:rFonts w:ascii="Vazir" w:hAnsi="Vazir" w:cs="Vazir"/>
+          <w:sz w:val="20"/>
+          <w:szCs w:val="20"/>
           <w:rtl/>
           <w:lang w:bidi="fa-IR"/>
         </w:rPr>
       </w:pPr>
+      <w:r>
+        <w:rPr>
+          <w:rFonts w:ascii="Vazir" w:hAnsi="Vazir" w:cs="Vazir"/>
+          <w:sz w:val="20"/>
+          <w:szCs w:val="20"/>
+          <w:rtl/>
+          <w:lang w:bidi="fa-IR"/>
+        </w:rPr>
+        <w:t xml:space="preserve">   ابتدا پارامترهای ژنتیک را تعریف می کنیم به این صورت که</w:t>
+      </w:r>
+      <w:r>
+        <w:rPr>
+          <w:rFonts w:ascii="Vazir" w:hAnsi="Vazir" w:cs="Vazir"/>
+          <w:sz w:val="20"/>
+          <w:szCs w:val="20"/>
+          <w:rtl/>
+          <w:lang w:bidi="fa-IR"/>
+        </w:rPr>
+        <w:t xml:space="preserve"> طول کروموزوم 2 (تعداد ژن</w:t>
+      </w:r>
+      <w:r>
+        <w:rPr>
+          <w:rFonts w:ascii="Vazir" w:hAnsi="Vazir" w:cs="Vazir"/>
+          <w:sz w:val="20"/>
+          <w:szCs w:val="20"/>
+          <w:rtl/>
+          <w:lang w:bidi="fa-IR"/>
+        </w:rPr>
+        <w:softHyphen/>
+        <w:t xml:space="preserve">ها) بدلیل اینکه دو متغیر </w:t>
+      </w:r>
+      <w:r>
+        <w:rPr>
+          <w:rFonts w:ascii="Vazir" w:hAnsi="Vazir" w:cs="Vazir"/>
+          <w:sz w:val="20"/>
+          <w:szCs w:val="20"/>
+          <w:lang w:bidi="fa-IR"/>
+        </w:rPr>
+        <w:t>x</w:t>
+      </w:r>
+      <w:r>
+        <w:rPr>
+          <w:rFonts w:ascii="Vazir" w:hAnsi="Vazir" w:cs="Vazir"/>
+          <w:sz w:val="20"/>
+          <w:szCs w:val="20"/>
+          <w:rtl/>
+          <w:lang w:bidi="fa-IR"/>
+        </w:rPr>
+        <w:t xml:space="preserve"> و </w:t>
+      </w:r>
+      <w:r>
+        <w:rPr>
+          <w:rFonts w:ascii="Vazir" w:hAnsi="Vazir" w:cs="Vazir"/>
+          <w:sz w:val="20"/>
+          <w:szCs w:val="20"/>
+          <w:lang w:bidi="fa-IR"/>
+        </w:rPr>
+        <w:t>y</w:t>
+      </w:r>
+      <w:r>
+        <w:rPr>
+          <w:rFonts w:ascii="Vazir" w:hAnsi="Vazir" w:cs="Vazir"/>
+          <w:sz w:val="20"/>
+          <w:szCs w:val="20"/>
+          <w:rtl/>
+          <w:lang w:bidi="fa-IR"/>
+        </w:rPr>
+        <w:t xml:space="preserve"> به عنوان ورودی تابع هستند. بازه مقادیر </w:t>
+      </w:r>
+      <w:r>
+        <w:rPr>
+          <w:rFonts w:ascii="Vazir" w:hAnsi="Vazir" w:cs="Vazir"/>
+          <w:sz w:val="20"/>
+          <w:szCs w:val="20"/>
+          <w:lang w:bidi="fa-IR"/>
+        </w:rPr>
+        <w:t>x</w:t>
+      </w:r>
+      <w:r>
+        <w:rPr>
+          <w:rFonts w:ascii="Vazir" w:hAnsi="Vazir" w:cs="Vazir"/>
+          <w:sz w:val="20"/>
+          <w:szCs w:val="20"/>
+          <w:rtl/>
+          <w:lang w:bidi="fa-IR"/>
+        </w:rPr>
+        <w:t xml:space="preserve"> و </w:t>
+      </w:r>
+      <w:r>
+        <w:rPr>
+          <w:rFonts w:ascii="Vazir" w:hAnsi="Vazir" w:cs="Vazir"/>
+          <w:sz w:val="20"/>
+          <w:szCs w:val="20"/>
+          <w:lang w:bidi="fa-IR"/>
+        </w:rPr>
+        <w:t>y</w:t>
+      </w:r>
+      <w:r>
+        <w:rPr>
+          <w:rFonts w:ascii="Vazir" w:hAnsi="Vazir" w:cs="Vazir"/>
+          <w:sz w:val="20"/>
+          <w:szCs w:val="20"/>
+          <w:rtl/>
+          <w:lang w:bidi="fa-IR"/>
+        </w:rPr>
+        <w:t xml:space="preserve"> هر دو از 10- تا 10 می باشد.</w:t>
+      </w:r>
+    </w:p>
+    <w:p>
+      <w:pPr>
+        <w:bidi/>
+        <w:jc w:val="both"/>
+        <w:rPr>
+          <w:rFonts w:ascii="Vazir" w:hAnsi="Vazir" w:cs="Vazir"/>
+          <w:sz w:val="20"/>
+          <w:szCs w:val="20"/>
+          <w:rtl/>
+          <w:lang w:bidi="fa-IR"/>
+        </w:rPr>
+      </w:pPr>
+      <w:r>
+        <w:rPr>
+          <w:rFonts w:ascii="Vazir" w:hAnsi="Vazir" w:cs="Vazir"/>
+          <w:sz w:val="20"/>
+          <w:szCs w:val="20"/>
+          <w:rtl/>
+          <w:lang w:bidi="fa-IR"/>
+        </w:rPr>
+        <w:t xml:space="preserve">   جمعیت اولیه ای به صورت اعداد تصادفی در بازه تعریف شده برای </w:t>
+      </w:r>
+      <w:r>
+        <w:rPr>
+          <w:rFonts w:ascii="Vazir" w:hAnsi="Vazir" w:cs="Vazir"/>
+          <w:sz w:val="20"/>
+          <w:szCs w:val="20"/>
+          <w:lang w:bidi="fa-IR"/>
+        </w:rPr>
+        <w:t>x</w:t>
+      </w:r>
+      <w:r>
+        <w:rPr>
+          <w:rFonts w:ascii="Vazir" w:hAnsi="Vazir" w:cs="Vazir"/>
+          <w:sz w:val="20"/>
+          <w:szCs w:val="20"/>
+          <w:rtl/>
+          <w:lang w:bidi="fa-IR"/>
+        </w:rPr>
+        <w:t xml:space="preserve"> و </w:t>
+      </w:r>
+      <w:r>
+        <w:rPr>
+          <w:rFonts w:ascii="Vazir" w:hAnsi="Vazir" w:cs="Vazir"/>
+          <w:sz w:val="20"/>
+          <w:szCs w:val="20"/>
+          <w:lang w:bidi="fa-IR"/>
+        </w:rPr>
+        <w:t>y</w:t>
+      </w:r>
+      <w:r>
+        <w:rPr>
+          <w:rFonts w:ascii="Vazir" w:hAnsi="Vazir" w:cs="Vazir"/>
+          <w:sz w:val="20"/>
+          <w:szCs w:val="20"/>
+          <w:rtl/>
+          <w:lang w:bidi="fa-IR"/>
+        </w:rPr>
+        <w:t xml:space="preserve"> را در ابتدا تولید می کنیم.</w:t>
+      </w:r>
+      <w:r>
+        <w:rPr>
+          <w:rFonts w:ascii="Vazir" w:hAnsi="Vazir" w:cs="Vazir"/>
+          <w:sz w:val="20"/>
+          <w:szCs w:val="20"/>
+          <w:rtl/>
+          <w:lang w:bidi="fa-IR"/>
+        </w:rPr>
+        <w:t xml:space="preserve"> سپس جمعیت را به تابع شایستگی داده (</w:t>
+      </w:r>
+      <w:r>
+        <w:rPr>
+          <w:rFonts w:ascii="Vazir" w:hAnsi="Vazir" w:cs="Vazir"/>
+          <w:sz w:val="20"/>
+          <w:szCs w:val="20"/>
+          <w:lang w:bidi="fa-IR"/>
+        </w:rPr>
+        <w:t>Fitness Function</w:t>
+      </w:r>
+      <w:r>
+        <w:rPr>
+          <w:rFonts w:ascii="Vazir" w:hAnsi="Vazir" w:cs="Vazir"/>
+          <w:sz w:val="20"/>
+          <w:szCs w:val="20"/>
+          <w:rtl/>
+          <w:lang w:bidi="fa-IR"/>
+        </w:rPr>
+        <w:t>) و شایستگی جمعیت را حساب می کنیم تابع شایستگی به صورت زیر است:</w:t>
+      </w:r>
+    </w:p>
+    <w:p>
+      <w:pPr>
+        <w:jc w:val="both"/>
+        <w:rPr>
+          <w:rFonts w:ascii="Vazir" w:hAnsi="Vazir" w:cs="Vazir"/>
+          <w:rtl/>
+          <w:lang w:bidi="fa-IR"/>
+        </w:rPr>
+      </w:pPr>
+      <m:oMath>
+        <m:r>
+          <w:rPr>
+            <w:rFonts w:ascii="Cambria Math" w:hAnsi="Cambria Math" w:cs="Cambria Math"/>
+            <w:lang w:bidi="fa-IR"/>
+          </w:rPr>
+          <m:t>fitness</m:t>
+        </m:r>
+        <m:r>
+          <w:rPr>
+            <w:rFonts w:ascii="Vazir" w:hAnsi="Vazir" w:cs="Vazir"/>
+            <w:lang w:bidi="fa-IR"/>
+          </w:rPr>
+          <m:t xml:space="preserve"> </m:t>
+        </m:r>
+        <m:r>
+          <w:rPr>
+            <w:rFonts w:ascii="Cambria Math" w:hAnsi="Cambria Math" w:cs="Cambria Math"/>
+            <w:lang w:bidi="fa-IR"/>
+          </w:rPr>
+          <m:t>function</m:t>
+        </m:r>
+        <m:r>
+          <w:rPr>
+            <w:rFonts w:ascii="Vazir" w:hAnsi="Vazir" w:cs="Vazir"/>
+            <w:lang w:bidi="fa-IR"/>
+          </w:rPr>
+          <m:t xml:space="preserve">= </m:t>
+        </m:r>
+        <m:f>
+          <m:fPr>
+            <m:ctrlPr>
+              <w:rPr>
+                <w:rFonts w:ascii="Vazir" w:hAnsi="Vazir" w:cs="Vazir"/>
+                <w:i/>
+                <w:lang w:bidi="fa-IR"/>
+              </w:rPr>
+            </m:ctrlPr>
+          </m:fPr>
+          <m:num>
+            <m:r>
+              <w:rPr>
+                <w:rFonts w:ascii="Vazir" w:hAnsi="Vazir" w:cs="Vazir"/>
+                <w:lang w:bidi="fa-IR"/>
+              </w:rPr>
+              <m:t>1</m:t>
+            </m:r>
+          </m:num>
+          <m:den>
+            <m:r>
+              <w:rPr>
+                <w:rFonts w:ascii="Vazir" w:hAnsi="Vazir" w:cs="Vazir"/>
+                <w:lang w:bidi="fa-IR"/>
+              </w:rPr>
+              <m:t xml:space="preserve">0.5+ </m:t>
+            </m:r>
+            <m:f>
+              <m:fPr>
+                <m:ctrlPr>
+                  <w:rPr>
+                    <w:rFonts w:ascii="Vazir" w:hAnsi="Vazir" w:cs="Vazir"/>
+                    <w:i/>
+                    <w:lang w:bidi="fa-IR"/>
+                  </w:rPr>
+                </m:ctrlPr>
+              </m:fPr>
+              <m:num>
+                <m:sSup>
+                  <m:sSupPr>
+                    <m:ctrlPr>
+                      <w:rPr>
+                        <w:rFonts w:ascii="Vazir" w:hAnsi="Vazir" w:cs="Vazir"/>
+                        <w:i/>
+                        <w:lang w:bidi="fa-IR"/>
+                      </w:rPr>
+                    </m:ctrlPr>
+                  </m:sSupPr>
+                  <m:e>
+                    <m:r>
+                      <w:rPr>
+                        <w:rFonts w:ascii="Cambria Math" w:hAnsi="Cambria Math" w:cs="Cambria Math"/>
+                        <w:lang w:bidi="fa-IR"/>
+                      </w:rPr>
+                      <m:t>cos</m:t>
+                    </m:r>
+                  </m:e>
+                  <m:sup>
+                    <m:r>
+                      <w:rPr>
+                        <w:rFonts w:ascii="Vazir" w:hAnsi="Vazir" w:cs="Vazir"/>
+                        <w:lang w:bidi="fa-IR"/>
+                      </w:rPr>
+                      <m:t>2</m:t>
+                    </m:r>
+                  </m:sup>
+                </m:sSup>
+                <m:d>
+                  <m:dPr>
+                    <m:begChr m:val="["/>
+                    <m:endChr m:val="]"/>
+                    <m:ctrlPr>
+                      <w:rPr>
+                        <w:rFonts w:ascii="Vazir" w:hAnsi="Vazir" w:cs="Vazir"/>
+                        <w:i/>
+                        <w:lang w:bidi="fa-IR"/>
+                      </w:rPr>
+                    </m:ctrlPr>
+                  </m:dPr>
+                  <m:e>
+                    <m:func>
+                      <m:funcPr>
+                        <m:ctrlPr>
+                          <w:rPr>
+                            <w:rFonts w:ascii="Vazir" w:hAnsi="Vazir" w:cs="Vazir"/>
+                            <w:lang w:bidi="fa-IR"/>
+                          </w:rPr>
+                        </m:ctrlPr>
+                      </m:funcPr>
+                      <m:fName>
+                        <m:r>
+                          <m:rPr>
+                            <m:sty m:val="p"/>
+                          </m:rPr>
+                          <w:rPr>
+                            <w:rFonts w:ascii="Vazir" w:hAnsi="Vazir" w:cs="Vazir"/>
+                            <w:lang w:bidi="fa-IR"/>
+                          </w:rPr>
+                          <m:t>sin</m:t>
+                        </m:r>
+                        <m:ctrlPr>
+                          <w:rPr>
+                            <w:rFonts w:ascii="Vazir" w:hAnsi="Vazir" w:cs="Vazir"/>
+                            <w:i/>
+                            <w:lang w:bidi="fa-IR"/>
+                          </w:rPr>
+                        </m:ctrlPr>
+                      </m:fName>
+                      <m:e>
+                        <m:d>
+                          <m:dPr>
+                            <m:ctrlPr>
+                              <w:rPr>
+                                <w:rFonts w:ascii="Vazir" w:hAnsi="Vazir" w:cs="Vazir"/>
+                                <w:i/>
+                                <w:lang w:bidi="fa-IR"/>
+                              </w:rPr>
+                            </m:ctrlPr>
+                          </m:dPr>
+                          <m:e>
+                            <m:d>
+                              <m:dPr>
+                                <m:begChr m:val="|"/>
+                                <m:endChr m:val="|"/>
+                                <m:ctrlPr>
+                                  <w:rPr>
+                                    <w:rFonts w:ascii="Vazir" w:hAnsi="Vazir" w:cs="Vazir"/>
+                                    <w:i/>
+                                    <w:lang w:bidi="fa-IR"/>
+                                  </w:rPr>
+                                </m:ctrlPr>
+                              </m:dPr>
+                              <m:e>
+                                <m:sSup>
+                                  <m:sSupPr>
+                                    <m:ctrlPr>
+                                      <w:rPr>
+                                        <w:rFonts w:ascii="Vazir" w:hAnsi="Vazir" w:cs="Vazir"/>
+                                        <w:i/>
+                                        <w:lang w:bidi="fa-IR"/>
+                                      </w:rPr>
+                                    </m:ctrlPr>
+                                  </m:sSupPr>
+                                  <m:e>
+                                    <m:r>
+                                      <w:rPr>
+                                        <w:rFonts w:ascii="Cambria Math" w:hAnsi="Cambria Math" w:cs="Cambria Math"/>
+                                        <w:lang w:bidi="fa-IR"/>
+                                      </w:rPr>
+                                      <m:t>x</m:t>
+                                    </m:r>
+                                  </m:e>
+                                  <m:sup>
+                                    <m:r>
+                                      <w:rPr>
+                                        <w:rFonts w:ascii="Vazir" w:hAnsi="Vazir" w:cs="Vazir"/>
+                                        <w:lang w:bidi="fa-IR"/>
+                                      </w:rPr>
+                                      <m:t>2</m:t>
+                                    </m:r>
+                                  </m:sup>
+                                </m:sSup>
+                                <m:r>
+                                  <w:rPr>
+                                    <w:rFonts w:ascii="Vazir" w:hAnsi="Vazir" w:cs="Vazir"/>
+                                    <w:lang w:bidi="fa-IR"/>
+                                  </w:rPr>
+                                  <m:t>-</m:t>
+                                </m:r>
+                                <m:sSup>
+                                  <m:sSupPr>
+                                    <m:ctrlPr>
+                                      <w:rPr>
+                                        <w:rFonts w:ascii="Vazir" w:hAnsi="Vazir" w:cs="Vazir"/>
+                                        <w:i/>
+                                        <w:lang w:bidi="fa-IR"/>
+                                      </w:rPr>
+                                    </m:ctrlPr>
+                                  </m:sSupPr>
+                                  <m:e>
+                                    <m:r>
+                                      <w:rPr>
+                                        <w:rFonts w:ascii="Cambria Math" w:hAnsi="Cambria Math" w:cs="Cambria Math"/>
+                                        <w:lang w:bidi="fa-IR"/>
+                                      </w:rPr>
+                                      <m:t>y</m:t>
+                                    </m:r>
+                                  </m:e>
+                                  <m:sup>
+                                    <m:r>
+                                      <w:rPr>
+                                        <w:rFonts w:ascii="Vazir" w:hAnsi="Vazir" w:cs="Vazir"/>
+                                        <w:lang w:bidi="fa-IR"/>
+                                      </w:rPr>
+                                      <m:t>2</m:t>
+                                    </m:r>
+                                  </m:sup>
+                                </m:sSup>
+                              </m:e>
+                            </m:d>
+                          </m:e>
+                        </m:d>
+                      </m:e>
+                    </m:func>
+                  </m:e>
+                </m:d>
+                <m:r>
+                  <w:rPr>
+                    <w:rFonts w:ascii="Vazir" w:hAnsi="Vazir" w:cs="Vazir"/>
+                    <w:lang w:bidi="fa-IR"/>
+                  </w:rPr>
+                  <m:t>-0.5</m:t>
+                </m:r>
+              </m:num>
+              <m:den>
+                <m:sSup>
+                  <m:sSupPr>
+                    <m:ctrlPr>
+                      <w:rPr>
+                        <w:rFonts w:ascii="Vazir" w:hAnsi="Vazir" w:cs="Vazir"/>
+                        <w:i/>
+                        <w:lang w:bidi="fa-IR"/>
+                      </w:rPr>
+                    </m:ctrlPr>
+                  </m:sSupPr>
+                  <m:e>
+                    <m:r>
+                      <w:rPr>
+                        <w:rFonts w:ascii="Vazir" w:hAnsi="Vazir" w:cs="Vazir"/>
+                        <w:lang w:bidi="fa-IR"/>
+                      </w:rPr>
+                      <m:t>[1+0.001</m:t>
+                    </m:r>
+                    <m:d>
+                      <m:dPr>
+                        <m:ctrlPr>
+                          <w:rPr>
+                            <w:rFonts w:ascii="Vazir" w:hAnsi="Vazir" w:cs="Vazir"/>
+                            <w:i/>
+                            <w:lang w:bidi="fa-IR"/>
+                          </w:rPr>
+                        </m:ctrlPr>
+                      </m:dPr>
+                      <m:e>
+                        <m:sSup>
+                          <m:sSupPr>
+                            <m:ctrlPr>
+                              <w:rPr>
+                                <w:rFonts w:ascii="Vazir" w:hAnsi="Vazir" w:cs="Vazir"/>
+                                <w:i/>
+                                <w:lang w:bidi="fa-IR"/>
+                              </w:rPr>
+                            </m:ctrlPr>
+                          </m:sSupPr>
+                          <m:e>
+                            <m:r>
+                              <w:rPr>
+                                <w:rFonts w:ascii="Cambria Math" w:hAnsi="Cambria Math" w:cs="Cambria Math"/>
+                                <w:lang w:bidi="fa-IR"/>
+                              </w:rPr>
+                              <m:t>x</m:t>
+                            </m:r>
+                          </m:e>
+                          <m:sup>
+                            <m:r>
+                              <w:rPr>
+                                <w:rFonts w:ascii="Vazir" w:hAnsi="Vazir" w:cs="Vazir"/>
+                                <w:lang w:bidi="fa-IR"/>
+                              </w:rPr>
+                              <m:t>2</m:t>
+                            </m:r>
+                          </m:sup>
+                        </m:sSup>
+                        <m:r>
+                          <w:rPr>
+                            <w:rFonts w:ascii="Vazir" w:hAnsi="Vazir" w:cs="Vazir"/>
+                            <w:lang w:bidi="fa-IR"/>
+                          </w:rPr>
+                          <m:t>+</m:t>
+                        </m:r>
+                        <m:sSup>
+                          <m:sSupPr>
+                            <m:ctrlPr>
+                              <w:rPr>
+                                <w:rFonts w:ascii="Vazir" w:hAnsi="Vazir" w:cs="Vazir"/>
+                                <w:i/>
+                                <w:lang w:bidi="fa-IR"/>
+                              </w:rPr>
+                            </m:ctrlPr>
+                          </m:sSupPr>
+                          <m:e>
+                            <m:r>
+                              <w:rPr>
+                                <w:rFonts w:ascii="Cambria Math" w:hAnsi="Cambria Math" w:cs="Cambria Math"/>
+                                <w:lang w:bidi="fa-IR"/>
+                              </w:rPr>
+                              <m:t>y</m:t>
+                            </m:r>
+                          </m:e>
+                          <m:sup>
+                            <m:r>
+                              <w:rPr>
+                                <w:rFonts w:ascii="Vazir" w:hAnsi="Vazir" w:cs="Vazir"/>
+                                <w:lang w:bidi="fa-IR"/>
+                              </w:rPr>
+                              <m:t>2</m:t>
+                            </m:r>
+                          </m:sup>
+                        </m:sSup>
+                      </m:e>
+                    </m:d>
+                    <m:r>
+                      <w:rPr>
+                        <w:rFonts w:ascii="Vazir" w:hAnsi="Vazir" w:cs="Vazir"/>
+                        <w:lang w:bidi="fa-IR"/>
+                      </w:rPr>
+                      <m:t>]</m:t>
+                    </m:r>
+                  </m:e>
+                  <m:sup>
+                    <m:r>
+                      <w:rPr>
+                        <w:rFonts w:ascii="Vazir" w:hAnsi="Vazir" w:cs="Vazir"/>
+                        <w:lang w:bidi="fa-IR"/>
+                      </w:rPr>
+                      <m:t>2</m:t>
+                    </m:r>
+                  </m:sup>
+                </m:sSup>
+              </m:den>
+            </m:f>
+          </m:den>
+        </m:f>
+      </m:oMath>
+      <w:r>
+        <w:rPr>
+          <w:rFonts w:ascii="Vazir" w:hAnsi="Vazir" w:cs="Vazir"/>
+          <w:rtl/>
+          <w:lang w:bidi="fa-IR"/>
+        </w:rPr>
+        <w:t xml:space="preserve"> </w:t>
+      </w:r>
+    </w:p>
+    <w:p>
+      <w:pPr>
+        <w:jc w:val="right"/>
+        <w:rPr>
+          <w:rFonts w:ascii="Vazir" w:hAnsi="Vazir" w:cs="Vazir"/>
+          <w:rtl/>
+          <w:lang w:bidi="fa-IR"/>
+        </w:rPr>
+      </w:pPr>
+      <w:r>
+        <w:rPr>
+          <w:rFonts w:ascii="Vazir" w:hAnsi="Vazir" w:cs="Vazir" w:hint="cs"/>
+          <w:sz w:val="20"/>
+          <w:szCs w:val="20"/>
+          <w:rtl/>
+          <w:lang w:bidi="fa-IR"/>
+        </w:rPr>
+        <w:lastRenderedPageBreak/>
+        <w:t xml:space="preserve"> </w:t>
+      </w:r>
+      <w:r>
+        <w:rPr>
+          <w:rFonts w:ascii="Vazir" w:hAnsi="Vazir" w:cs="Vazir"/>
+          <w:sz w:val="20"/>
+          <w:szCs w:val="20"/>
+          <w:rtl/>
+          <w:lang w:bidi="fa-IR"/>
+        </w:rPr>
+        <w:t xml:space="preserve">  دلیل اینکه در اینجا تابع را معکوس کردیم این است که در واقع تابع </w:t>
+      </w:r>
+      <w:proofErr w:type="spellStart"/>
+      <w:r>
+        <w:rPr>
+          <w:rFonts w:ascii="Vazir" w:hAnsi="Vazir" w:cs="Vazir"/>
+          <w:sz w:val="20"/>
+          <w:szCs w:val="20"/>
+          <w:rtl/>
+          <w:lang w:bidi="fa-IR"/>
+        </w:rPr>
+        <w:t>مینیمم</w:t>
+      </w:r>
+      <w:proofErr w:type="spellEnd"/>
+      <w:r>
+        <w:rPr>
+          <w:rFonts w:ascii="Vazir" w:hAnsi="Vazir" w:cs="Vazir"/>
+          <w:sz w:val="20"/>
+          <w:szCs w:val="20"/>
+          <w:rtl/>
+          <w:lang w:bidi="fa-IR"/>
+        </w:rPr>
+        <w:t xml:space="preserve"> دارد (با مشتق گرفتن از تابع و برابر صفر قرار دادن آن</w:t>
+      </w:r>
+      <w:r>
+        <w:rPr>
+          <w:rFonts w:ascii="Vazir" w:hAnsi="Vazir" w:cs="Vazir" w:hint="cs"/>
+          <w:sz w:val="20"/>
+          <w:szCs w:val="20"/>
+          <w:rtl/>
+          <w:lang w:bidi="fa-IR"/>
+        </w:rPr>
+        <w:t xml:space="preserve"> و از طرف دیگر شکل تابع</w:t>
+      </w:r>
+      <w:r>
+        <w:rPr>
+          <w:rFonts w:ascii="Vazir" w:hAnsi="Vazir" w:cs="Vazir"/>
+          <w:sz w:val="20"/>
+          <w:szCs w:val="20"/>
+          <w:rtl/>
+          <w:lang w:bidi="fa-IR"/>
+        </w:rPr>
+        <w:t xml:space="preserve">) اما ما به دنبال این هستیم که تابع شایستگی مقدار </w:t>
+      </w:r>
+      <w:proofErr w:type="spellStart"/>
+      <w:r>
+        <w:rPr>
+          <w:rFonts w:ascii="Vazir" w:hAnsi="Vazir" w:cs="Vazir"/>
+          <w:sz w:val="20"/>
+          <w:szCs w:val="20"/>
+          <w:rtl/>
+          <w:lang w:bidi="fa-IR"/>
+        </w:rPr>
+        <w:t>ماکزیمم</w:t>
+      </w:r>
+      <w:proofErr w:type="spellEnd"/>
+      <w:r>
+        <w:rPr>
+          <w:rFonts w:ascii="Vazir" w:hAnsi="Vazir" w:cs="Vazir"/>
+          <w:sz w:val="20"/>
+          <w:szCs w:val="20"/>
+          <w:rtl/>
+          <w:lang w:bidi="fa-IR"/>
+        </w:rPr>
+        <w:t xml:space="preserve"> را پیدا کند پس آن را معکوس کرده.</w:t>
+      </w:r>
+    </w:p>
+    <w:p>
+      <w:pPr>
+        <w:bidi/>
+        <w:jc w:val="both"/>
+        <w:rPr>
+          <w:rFonts w:ascii="Vazir" w:hAnsi="Vazir" w:cs="Vazir"/>
+          <w:sz w:val="20"/>
+          <w:szCs w:val="20"/>
+          <w:rtl/>
+          <w:lang w:bidi="fa-IR"/>
+        </w:rPr>
+      </w:pPr>
+      <w:r>
+        <w:rPr>
+          <w:rFonts w:ascii="Vazir" w:hAnsi="Vazir" w:cs="Vazir"/>
+          <w:sz w:val="20"/>
+          <w:szCs w:val="20"/>
+          <w:rtl/>
+          <w:lang w:bidi="fa-IR"/>
+        </w:rPr>
+        <w:t xml:space="preserve">   حال که شایستگی جمعیت را حساب کردیم</w:t>
+      </w:r>
+      <w:r>
+        <w:rPr>
+          <w:rFonts w:ascii="Vazir" w:hAnsi="Vazir" w:cs="Vazir"/>
+          <w:sz w:val="20"/>
+          <w:szCs w:val="20"/>
+          <w:rtl/>
+          <w:lang w:bidi="fa-IR"/>
+        </w:rPr>
+        <w:t xml:space="preserve"> احتمال انتخاب را برای اعضا محاسبه می کنیم تا در چرخ </w:t>
+      </w:r>
+      <w:proofErr w:type="spellStart"/>
+      <w:r>
+        <w:rPr>
+          <w:rFonts w:ascii="Vazir" w:hAnsi="Vazir" w:cs="Vazir"/>
+          <w:sz w:val="20"/>
+          <w:szCs w:val="20"/>
+          <w:rtl/>
+          <w:lang w:bidi="fa-IR"/>
+        </w:rPr>
+        <w:t>رولت</w:t>
+      </w:r>
+      <w:proofErr w:type="spellEnd"/>
+      <w:r>
+        <w:rPr>
+          <w:rFonts w:ascii="Vazir" w:hAnsi="Vazir" w:cs="Vazir"/>
+          <w:sz w:val="20"/>
+          <w:szCs w:val="20"/>
+          <w:rtl/>
+          <w:lang w:bidi="fa-IR"/>
+        </w:rPr>
+        <w:t xml:space="preserve"> از آنها استفاده کنیم.</w:t>
+      </w:r>
+    </w:p>
+    <w:p>
+      <w:pPr>
+        <w:bidi/>
+        <w:jc w:val="both"/>
+        <w:rPr>
+          <w:rFonts w:ascii="Vazir" w:hAnsi="Vazir" w:cs="Vazir"/>
+          <w:sz w:val="20"/>
+          <w:szCs w:val="20"/>
+          <w:rtl/>
+          <w:lang w:bidi="fa-IR"/>
+        </w:rPr>
+      </w:pPr>
+      <w:r>
+        <w:rPr>
+          <w:rFonts w:ascii="Vazir" w:hAnsi="Vazir" w:cs="Vazir"/>
+          <w:sz w:val="20"/>
+          <w:szCs w:val="20"/>
+          <w:rtl/>
+          <w:lang w:bidi="fa-IR"/>
+        </w:rPr>
+        <w:t xml:space="preserve">   محاسبه احتمال انتخاب به روش زیر انجام می</w:t>
+      </w:r>
+      <w:r>
+        <w:rPr>
+          <w:rFonts w:ascii="Vazir" w:hAnsi="Vazir" w:cs="Vazir"/>
+          <w:sz w:val="20"/>
+          <w:szCs w:val="20"/>
+          <w:rtl/>
+          <w:lang w:bidi="fa-IR"/>
+        </w:rPr>
+        <w:softHyphen/>
+        <w:t>شود:</w:t>
+      </w:r>
+    </w:p>
+    <w:p>
+      <w:pPr>
+        <w:jc w:val="both"/>
+        <w:rPr>
+          <w:rFonts w:ascii="Vazir" w:hAnsi="Vazir" w:cs="Vazir"/>
+          <w:lang w:bidi="fa-IR"/>
+        </w:rPr>
+      </w:pPr>
+      <m:oMathPara>
+        <m:oMathParaPr>
+          <m:jc m:val="left"/>
+        </m:oMathParaPr>
+        <m:oMath>
+          <m:r>
+            <w:rPr>
+              <w:rFonts w:ascii="Cambria Math" w:hAnsi="Cambria Math" w:cs="Cambria Math"/>
+              <w:lang w:bidi="fa-IR"/>
+            </w:rPr>
+            <m:t>selection</m:t>
+          </m:r>
+          <m:r>
+            <w:rPr>
+              <w:rFonts w:ascii="Vazir" w:hAnsi="Vazir" w:cs="Vazir"/>
+              <w:lang w:bidi="fa-IR"/>
+            </w:rPr>
+            <m:t xml:space="preserve"> </m:t>
+          </m:r>
+          <m:r>
+            <w:rPr>
+              <w:rFonts w:ascii="Cambria Math" w:hAnsi="Cambria Math" w:cs="Cambria Math"/>
+              <w:lang w:bidi="fa-IR"/>
+            </w:rPr>
+            <m:t>probability</m:t>
+          </m:r>
+          <m:r>
+            <w:rPr>
+              <w:rFonts w:ascii="Vazir" w:hAnsi="Vazir" w:cs="Vazir"/>
+              <w:lang w:bidi="fa-IR"/>
+            </w:rPr>
+            <m:t>=</m:t>
+          </m:r>
+          <m:f>
+            <m:fPr>
+              <m:ctrlPr>
+                <w:rPr>
+                  <w:rFonts w:ascii="Vazir" w:hAnsi="Vazir" w:cs="Vazir"/>
+                  <w:i/>
+                  <w:lang w:bidi="fa-IR"/>
+                </w:rPr>
+              </m:ctrlPr>
+            </m:fPr>
+            <m:num>
+              <m:sSub>
+                <m:sSubPr>
+                  <m:ctrlPr>
+                    <w:rPr>
+                      <w:rFonts w:ascii="Vazir" w:hAnsi="Vazir" w:cs="Vazir"/>
+                      <w:i/>
+                      <w:lang w:bidi="fa-IR"/>
+                    </w:rPr>
+                  </m:ctrlPr>
+                </m:sSubPr>
+                <m:e>
+                  <m:r>
+                    <w:rPr>
+                      <w:rFonts w:ascii="Cambria Math" w:hAnsi="Cambria Math" w:cs="Cambria Math"/>
+                      <w:lang w:bidi="fa-IR"/>
+                    </w:rPr>
+                    <m:t>fit</m:t>
+                  </m:r>
+                </m:e>
+                <m:sub>
+                  <m:r>
+                    <w:rPr>
+                      <w:rFonts w:ascii="Cambria Math" w:hAnsi="Cambria Math" w:cs="Cambria Math"/>
+                      <w:lang w:bidi="fa-IR"/>
+                    </w:rPr>
+                    <m:t>i</m:t>
+                  </m:r>
+                </m:sub>
+              </m:sSub>
+            </m:num>
+            <m:den>
+              <m:nary>
+                <m:naryPr>
+                  <m:chr m:val="∑"/>
+                  <m:limLoc m:val="undOvr"/>
+                  <m:ctrlPr>
+                    <w:rPr>
+                      <w:rFonts w:ascii="Vazir" w:hAnsi="Vazir" w:cs="Vazir"/>
+                      <w:i/>
+                      <w:lang w:bidi="fa-IR"/>
+                    </w:rPr>
+                  </m:ctrlPr>
+                </m:naryPr>
+                <m:sub>
+                  <m:r>
+                    <w:rPr>
+                      <w:rFonts w:ascii="Cambria Math" w:hAnsi="Cambria Math" w:cs="Cambria Math"/>
+                      <w:lang w:bidi="fa-IR"/>
+                    </w:rPr>
+                    <m:t>j</m:t>
+                  </m:r>
+                  <m:r>
+                    <w:rPr>
+                      <w:rFonts w:ascii="Vazir" w:hAnsi="Vazir" w:cs="Vazir"/>
+                      <w:lang w:bidi="fa-IR"/>
+                    </w:rPr>
+                    <m:t>=1</m:t>
+                  </m:r>
+                </m:sub>
+                <m:sup>
+                  <m:r>
+                    <w:rPr>
+                      <w:rFonts w:ascii="Cambria Math" w:hAnsi="Cambria Math" w:cs="Cambria Math"/>
+                      <w:lang w:bidi="fa-IR"/>
+                    </w:rPr>
+                    <m:t>N</m:t>
+                  </m:r>
+                </m:sup>
+                <m:e>
+                  <m:sSub>
+                    <m:sSubPr>
+                      <m:ctrlPr>
+                        <w:rPr>
+                          <w:rFonts w:ascii="Vazir" w:hAnsi="Vazir" w:cs="Vazir"/>
+                          <w:i/>
+                          <w:lang w:bidi="fa-IR"/>
+                        </w:rPr>
+                      </m:ctrlPr>
+                    </m:sSubPr>
+                    <m:e>
+                      <m:r>
+                        <w:rPr>
+                          <w:rFonts w:ascii="Cambria Math" w:hAnsi="Cambria Math" w:cs="Cambria Math"/>
+                          <w:lang w:bidi="fa-IR"/>
+                        </w:rPr>
+                        <m:t>fit</m:t>
+                      </m:r>
+                    </m:e>
+                    <m:sub>
+                      <m:r>
+                        <w:rPr>
+                          <w:rFonts w:ascii="Cambria Math" w:hAnsi="Cambria Math" w:cs="Cambria Math"/>
+                          <w:lang w:bidi="fa-IR"/>
+                        </w:rPr>
+                        <m:t>j</m:t>
+                      </m:r>
+                    </m:sub>
+                  </m:sSub>
+                </m:e>
+              </m:nary>
+            </m:den>
+          </m:f>
+        </m:oMath>
+      </m:oMathPara>
+    </w:p>
+    <w:p>
+      <w:pPr>
+        <w:bidi/>
+        <w:jc w:val="both"/>
+        <w:rPr>
+          <w:rFonts w:ascii="Vazir" w:hAnsi="Vazir" w:cs="Vazir"/>
+          <w:sz w:val="20"/>
+          <w:szCs w:val="20"/>
+          <w:rtl/>
+          <w:lang w:bidi="fa-IR"/>
+        </w:rPr>
+      </w:pPr>
+    </w:p>
+    <w:p>
+      <w:pPr>
+        <w:bidi/>
+        <w:jc w:val="both"/>
+        <w:rPr>
+          <w:rFonts w:ascii="Vazir" w:hAnsi="Vazir" w:cs="Vazir"/>
+          <w:sz w:val="20"/>
+          <w:szCs w:val="20"/>
+          <w:rtl/>
+          <w:lang w:bidi="fa-IR"/>
+        </w:rPr>
+      </w:pPr>
+      <w:r>
+        <w:rPr>
+          <w:rFonts w:ascii="Vazir" w:hAnsi="Vazir" w:cs="Vazir"/>
+          <w:sz w:val="20"/>
+          <w:szCs w:val="20"/>
+          <w:rtl/>
+          <w:lang w:bidi="fa-IR"/>
+        </w:rPr>
+        <w:t xml:space="preserve">   پس از محاسبه احتمال انتخاب برای انتخاب بهترین جواب </w:t>
+      </w:r>
+      <w:proofErr w:type="spellStart"/>
+      <w:r>
+        <w:rPr>
+          <w:rFonts w:ascii="Vazir" w:hAnsi="Vazir" w:cs="Vazir"/>
+          <w:sz w:val="20"/>
+          <w:szCs w:val="20"/>
+          <w:rtl/>
+          <w:lang w:bidi="fa-IR"/>
+        </w:rPr>
+        <w:t>ماکزیمم</w:t>
+      </w:r>
+      <w:proofErr w:type="spellEnd"/>
+      <w:r>
+        <w:rPr>
+          <w:rFonts w:ascii="Vazir" w:hAnsi="Vazir" w:cs="Vazir"/>
+          <w:sz w:val="20"/>
+          <w:szCs w:val="20"/>
+          <w:rtl/>
+          <w:lang w:bidi="fa-IR"/>
+        </w:rPr>
+        <w:t xml:space="preserve"> مقدار شایستگی ها را پیدا کرده و </w:t>
+      </w:r>
+      <w:proofErr w:type="spellStart"/>
+      <w:r>
+        <w:rPr>
+          <w:rFonts w:ascii="Vazir" w:hAnsi="Vazir" w:cs="Vazir"/>
+          <w:sz w:val="20"/>
+          <w:szCs w:val="20"/>
+          <w:rtl/>
+          <w:lang w:bidi="fa-IR"/>
+        </w:rPr>
+        <w:t>کروموزومی</w:t>
+      </w:r>
+      <w:proofErr w:type="spellEnd"/>
+      <w:r>
+        <w:rPr>
+          <w:rFonts w:ascii="Vazir" w:hAnsi="Vazir" w:cs="Vazir"/>
+          <w:sz w:val="20"/>
+          <w:szCs w:val="20"/>
+          <w:rtl/>
+          <w:lang w:bidi="fa-IR"/>
+        </w:rPr>
+        <w:t xml:space="preserve"> که بیشترین شایستگی را دارد به عنوان جواب در این تکرار انتخاب می</w:t>
+      </w:r>
+      <w:r>
+        <w:rPr>
+          <w:rFonts w:ascii="Vazir" w:hAnsi="Vazir" w:cs="Vazir"/>
+          <w:sz w:val="20"/>
+          <w:szCs w:val="20"/>
+          <w:rtl/>
+          <w:lang w:bidi="fa-IR"/>
+        </w:rPr>
+        <w:softHyphen/>
+        <w:t>کن</w:t>
+      </w:r>
+      <w:r>
+        <w:rPr>
+          <w:rFonts w:ascii="Vazir" w:hAnsi="Vazir" w:cs="Vazir" w:hint="cs"/>
+          <w:sz w:val="20"/>
+          <w:szCs w:val="20"/>
+          <w:rtl/>
+          <w:lang w:bidi="fa-IR"/>
+        </w:rPr>
+        <w:t>ی</w:t>
+      </w:r>
+      <w:r>
+        <w:rPr>
+          <w:rFonts w:ascii="Vazir" w:hAnsi="Vazir" w:cs="Vazir"/>
+          <w:sz w:val="20"/>
+          <w:szCs w:val="20"/>
+          <w:rtl/>
+          <w:lang w:bidi="fa-IR"/>
+        </w:rPr>
+        <w:t>م</w:t>
+      </w:r>
+      <w:r>
+        <w:rPr>
+          <w:rFonts w:ascii="Vazir" w:hAnsi="Vazir" w:cs="Vazir"/>
+          <w:sz w:val="20"/>
+          <w:szCs w:val="20"/>
+          <w:lang w:bidi="fa-IR"/>
+        </w:rPr>
+        <w:t xml:space="preserve"> </w:t>
+      </w:r>
+      <w:r>
+        <w:rPr>
+          <w:rFonts w:ascii="Vazir" w:hAnsi="Vazir" w:cs="Vazir"/>
+          <w:sz w:val="20"/>
+          <w:szCs w:val="20"/>
+          <w:rtl/>
+          <w:lang w:bidi="fa-IR"/>
+        </w:rPr>
+        <w:t xml:space="preserve"> در ضمن پس از هر بار تکرار الگوریتم بهترین شایستگی آن تکرار را ذخیره کرده.</w:t>
+      </w:r>
+    </w:p>
+    <w:p>
+      <w:pPr>
+        <w:bidi/>
+        <w:jc w:val="both"/>
+        <w:rPr>
+          <w:rFonts w:ascii="Vazir" w:hAnsi="Vazir" w:cs="Vazir"/>
+          <w:sz w:val="20"/>
+          <w:szCs w:val="20"/>
+          <w:rtl/>
+          <w:lang w:bidi="fa-IR"/>
+        </w:rPr>
+      </w:pPr>
+      <w:r>
+        <w:rPr>
+          <w:rFonts w:ascii="Vazir" w:hAnsi="Vazir" w:cs="Vazir"/>
+          <w:sz w:val="20"/>
+          <w:szCs w:val="20"/>
+          <w:rtl/>
+          <w:lang w:bidi="fa-IR"/>
+        </w:rPr>
+        <w:t xml:space="preserve">   سپس استفاده از احتمال انتخابی که در مرحله قبل بدست آوردیم چرخ </w:t>
+      </w:r>
+      <w:proofErr w:type="spellStart"/>
+      <w:r>
+        <w:rPr>
+          <w:rFonts w:ascii="Vazir" w:hAnsi="Vazir" w:cs="Vazir"/>
+          <w:sz w:val="20"/>
+          <w:szCs w:val="20"/>
+          <w:rtl/>
+          <w:lang w:bidi="fa-IR"/>
+        </w:rPr>
+        <w:t>رولت</w:t>
+      </w:r>
+      <w:proofErr w:type="spellEnd"/>
+      <w:r>
+        <w:rPr>
+          <w:rFonts w:ascii="Vazir" w:hAnsi="Vazir" w:cs="Vazir"/>
+          <w:sz w:val="20"/>
+          <w:szCs w:val="20"/>
+          <w:rtl/>
+          <w:lang w:bidi="fa-IR"/>
+        </w:rPr>
+        <w:t xml:space="preserve"> را می سازیم.</w:t>
+      </w:r>
+      <w:r>
+        <w:rPr>
+          <w:rFonts w:ascii="Vazir" w:hAnsi="Vazir" w:cs="Vazir"/>
+          <w:sz w:val="20"/>
+          <w:szCs w:val="20"/>
+          <w:lang w:bidi="fa-IR"/>
+        </w:rPr>
+        <w:t xml:space="preserve"> </w:t>
+      </w:r>
+      <w:r>
+        <w:rPr>
+          <w:rFonts w:ascii="Vazir" w:hAnsi="Vazir" w:cs="Vazir"/>
+          <w:sz w:val="20"/>
+          <w:szCs w:val="20"/>
+          <w:rtl/>
+          <w:lang w:bidi="fa-IR"/>
+        </w:rPr>
+        <w:t xml:space="preserve"> دلیل استفاده از چرخ </w:t>
+      </w:r>
+      <w:proofErr w:type="spellStart"/>
+      <w:r>
+        <w:rPr>
+          <w:rFonts w:ascii="Vazir" w:hAnsi="Vazir" w:cs="Vazir"/>
+          <w:sz w:val="20"/>
+          <w:szCs w:val="20"/>
+          <w:rtl/>
+          <w:lang w:bidi="fa-IR"/>
+        </w:rPr>
+        <w:t>رولت</w:t>
+      </w:r>
+      <w:proofErr w:type="spellEnd"/>
+      <w:r>
+        <w:rPr>
+          <w:rFonts w:ascii="Vazir" w:hAnsi="Vazir" w:cs="Vazir"/>
+          <w:sz w:val="20"/>
+          <w:szCs w:val="20"/>
+          <w:rtl/>
+          <w:lang w:bidi="fa-IR"/>
+        </w:rPr>
+        <w:t xml:space="preserve"> این است که به اعضای برتر جمعیت (نقاطی که به نقطه </w:t>
+      </w:r>
+      <w:proofErr w:type="spellStart"/>
+      <w:r>
+        <w:rPr>
+          <w:rFonts w:ascii="Vazir" w:hAnsi="Vazir" w:cs="Vazir"/>
+          <w:sz w:val="20"/>
+          <w:szCs w:val="20"/>
+          <w:rtl/>
+          <w:lang w:bidi="fa-IR"/>
+        </w:rPr>
+        <w:t>مینیمم</w:t>
+      </w:r>
+      <w:proofErr w:type="spellEnd"/>
+      <w:r>
+        <w:rPr>
+          <w:rFonts w:ascii="Vazir" w:hAnsi="Vazir" w:cs="Vazir"/>
+          <w:sz w:val="20"/>
+          <w:szCs w:val="20"/>
+          <w:rtl/>
+          <w:lang w:bidi="fa-IR"/>
+        </w:rPr>
+        <w:t xml:space="preserve"> مدنظر ما نزدیک تر هستند) شانس بیشتری برای انتخاب بدهیم و برای آن نقاطی که مناسب نیستند شانس کمتر.</w:t>
+      </w:r>
+    </w:p>
+    <w:p>
+      <w:pPr>
+        <w:bidi/>
+        <w:jc w:val="both"/>
+        <w:rPr>
+          <w:rFonts w:ascii="Vazir" w:hAnsi="Vazir" w:cs="Vazir"/>
+          <w:sz w:val="20"/>
+          <w:szCs w:val="20"/>
+          <w:rtl/>
+          <w:lang w:bidi="fa-IR"/>
+        </w:rPr>
+      </w:pPr>
+      <w:r>
+        <w:rPr>
+          <w:rFonts w:ascii="Vazir" w:hAnsi="Vazir" w:cs="Vazir"/>
+          <w:sz w:val="20"/>
+          <w:szCs w:val="20"/>
+          <w:rtl/>
+          <w:lang w:bidi="fa-IR"/>
+        </w:rPr>
+        <w:t xml:space="preserve">   روند کار پس از محاسبه احتمال انتخاب و قرار دادن آنها در یک </w:t>
+      </w:r>
+      <w:proofErr w:type="spellStart"/>
+      <w:r>
+        <w:rPr>
+          <w:rFonts w:ascii="Vazir" w:hAnsi="Vazir" w:cs="Vazir"/>
+          <w:sz w:val="20"/>
+          <w:szCs w:val="20"/>
+          <w:rtl/>
+          <w:lang w:bidi="fa-IR"/>
+        </w:rPr>
+        <w:t>وکتور</w:t>
+      </w:r>
+      <w:proofErr w:type="spellEnd"/>
+      <w:r>
+        <w:rPr>
+          <w:rFonts w:ascii="Vazir" w:hAnsi="Vazir" w:cs="Vazir"/>
+          <w:sz w:val="20"/>
+          <w:szCs w:val="20"/>
+          <w:rtl/>
+          <w:lang w:bidi="fa-IR"/>
+        </w:rPr>
+        <w:t xml:space="preserve"> به صورت تجمعی (در واقع انگار چرخ را به صورت نوار(</w:t>
+      </w:r>
+      <w:proofErr w:type="spellStart"/>
+      <w:r>
+        <w:rPr>
+          <w:rFonts w:ascii="Vazir" w:hAnsi="Vazir" w:cs="Vazir"/>
+          <w:sz w:val="20"/>
+          <w:szCs w:val="20"/>
+          <w:rtl/>
+          <w:lang w:bidi="fa-IR"/>
+        </w:rPr>
+        <w:t>وکتور</w:t>
+      </w:r>
+      <w:proofErr w:type="spellEnd"/>
+      <w:r>
+        <w:rPr>
+          <w:rFonts w:ascii="Vazir" w:hAnsi="Vazir" w:cs="Vazir"/>
+          <w:sz w:val="20"/>
+          <w:szCs w:val="20"/>
+          <w:rtl/>
+          <w:lang w:bidi="fa-IR"/>
+        </w:rPr>
+        <w:t>) کشیدیم) نوبت به ساخت حوضچه جفت گیری می رسد برای انکار به این صورت عمل می کنیم ک</w:t>
+      </w:r>
+      <w:r>
+        <w:rPr>
+          <w:rFonts w:ascii="Vazir" w:hAnsi="Vazir" w:cs="Vazir"/>
+          <w:sz w:val="20"/>
+          <w:szCs w:val="20"/>
+          <w:rtl/>
+          <w:lang w:bidi="fa-IR"/>
+        </w:rPr>
+        <w:t xml:space="preserve">ه </w:t>
+      </w:r>
+      <w:r>
+        <w:rPr>
+          <w:rFonts w:ascii="Vazir" w:hAnsi="Vazir" w:cs="Vazir"/>
+          <w:sz w:val="20"/>
+          <w:szCs w:val="20"/>
+          <w:rtl/>
+          <w:lang w:bidi="fa-IR"/>
+        </w:rPr>
+        <w:t>برا</w:t>
+      </w:r>
+      <w:r>
+        <w:rPr>
+          <w:rFonts w:ascii="Vazir" w:hAnsi="Vazir" w:cs="Vazir"/>
+          <w:sz w:val="20"/>
+          <w:szCs w:val="20"/>
+          <w:rtl/>
+        </w:rPr>
+        <w:t>ی</w:t>
+      </w:r>
+      <w:r>
+        <w:rPr>
+          <w:rFonts w:ascii="Vazir" w:hAnsi="Vazir" w:cs="Vazir"/>
+          <w:sz w:val="20"/>
+          <w:szCs w:val="20"/>
+          <w:lang w:bidi="fa-IR"/>
+        </w:rPr>
+        <w:t xml:space="preserve"> </w:t>
+      </w:r>
+      <w:r>
+        <w:rPr>
+          <w:rFonts w:ascii="Vazir" w:hAnsi="Vazir" w:cs="Vazir"/>
+          <w:sz w:val="20"/>
+          <w:szCs w:val="20"/>
+          <w:rtl/>
+          <w:lang w:bidi="fa-IR"/>
+        </w:rPr>
+        <w:t>انتخاب اعضای حوضچه ازدواج یک عدد تصادفی در نظر میگیریم بین صفر و یک، و اولین عضوی که احتمال تجمعی</w:t>
+      </w:r>
+      <w:r>
+        <w:rPr>
+          <w:rFonts w:ascii="Vazir" w:hAnsi="Vazir" w:cs="Vazir"/>
+          <w:sz w:val="20"/>
+          <w:szCs w:val="20"/>
+          <w:lang w:bidi="fa-IR"/>
+        </w:rPr>
+        <w:softHyphen/>
+      </w:r>
+      <w:proofErr w:type="spellStart"/>
+      <w:r>
+        <w:rPr>
+          <w:rFonts w:ascii="Vazir" w:hAnsi="Vazir" w:cs="Vazir"/>
+          <w:sz w:val="20"/>
+          <w:szCs w:val="20"/>
+          <w:rtl/>
+          <w:lang w:bidi="fa-IR"/>
+        </w:rPr>
+        <w:t>اش</w:t>
+      </w:r>
+      <w:proofErr w:type="spellEnd"/>
+      <w:r>
+        <w:rPr>
+          <w:rFonts w:ascii="Vazir" w:hAnsi="Vazir" w:cs="Vazir"/>
+          <w:sz w:val="20"/>
+          <w:szCs w:val="20"/>
+          <w:rtl/>
+          <w:lang w:bidi="fa-IR"/>
+        </w:rPr>
+        <w:t xml:space="preserve"> بیشتر</w:t>
+      </w:r>
+      <w:r>
+        <w:rPr>
+          <w:rFonts w:ascii="Vazir" w:hAnsi="Vazir" w:cs="Vazir"/>
+          <w:sz w:val="20"/>
+          <w:szCs w:val="20"/>
+          <w:lang w:bidi="fa-IR"/>
+        </w:rPr>
+        <w:t xml:space="preserve"> </w:t>
+      </w:r>
+      <w:r>
+        <w:rPr>
+          <w:rFonts w:ascii="Vazir" w:hAnsi="Vazir" w:cs="Vazir"/>
+          <w:sz w:val="20"/>
+          <w:szCs w:val="20"/>
+          <w:rtl/>
+          <w:lang w:bidi="fa-IR"/>
+        </w:rPr>
+        <w:t>یا برابر عدد تصادفی بود، انتخاب می گردد. توجه داشته باشید باید به تعداد اعضا این رویه تکرار شود، و در این</w:t>
+      </w:r>
+      <w:r>
+        <w:rPr>
+          <w:rFonts w:ascii="Vazir" w:hAnsi="Vazir" w:cs="Vazir"/>
+          <w:sz w:val="20"/>
+          <w:szCs w:val="20"/>
+          <w:lang w:bidi="fa-IR"/>
+        </w:rPr>
+        <w:t xml:space="preserve"> </w:t>
+      </w:r>
+      <w:r>
+        <w:rPr>
+          <w:rFonts w:ascii="Vazir" w:hAnsi="Vazir" w:cs="Vazir"/>
+          <w:sz w:val="20"/>
+          <w:szCs w:val="20"/>
+          <w:rtl/>
+          <w:lang w:bidi="fa-IR"/>
+        </w:rPr>
+        <w:t xml:space="preserve">رویه به تعداد اعضا باید احتمال تجمعی با عدد تصادفی مقایسه شوند و در صورت انتخاب، </w:t>
+      </w:r>
+      <w:r>
+        <w:rPr>
+          <w:rFonts w:ascii="Vazir" w:hAnsi="Vazir" w:cs="Vazir" w:hint="cs"/>
+          <w:sz w:val="20"/>
+          <w:szCs w:val="20"/>
+          <w:rtl/>
+          <w:lang w:bidi="fa-IR"/>
+        </w:rPr>
+        <w:t>دیگر عدد تصادفی با بقیه اعضا مقایسه نشود.</w:t>
+      </w:r>
+    </w:p>
+    <w:p>
+      <w:pPr>
+        <w:bidi/>
+        <w:jc w:val="both"/>
+        <w:rPr>
+          <w:rFonts w:ascii="Vazir" w:hAnsi="Vazir" w:cs="Vazir"/>
+          <w:sz w:val="20"/>
+          <w:szCs w:val="20"/>
+          <w:lang w:bidi="fa-IR"/>
+        </w:rPr>
+      </w:pPr>
+      <w:r>
+        <w:rPr>
+          <w:rFonts w:ascii="Vazir" w:hAnsi="Vazir" w:cs="Vazir" w:hint="cs"/>
+          <w:sz w:val="20"/>
+          <w:szCs w:val="20"/>
+          <w:rtl/>
+          <w:lang w:bidi="fa-IR"/>
+        </w:rPr>
+        <w:t xml:space="preserve">   پس از ساختن حوضچه ازدواج نوبت به همبری (</w:t>
+      </w:r>
+      <w:r>
+        <w:rPr>
+          <w:rFonts w:ascii="Vazir" w:hAnsi="Vazir" w:cs="Vazir"/>
+          <w:sz w:val="20"/>
+          <w:szCs w:val="20"/>
+          <w:lang w:bidi="fa-IR"/>
+        </w:rPr>
+        <w:t>crossover</w:t>
+      </w:r>
+      <w:r>
+        <w:rPr>
+          <w:rFonts w:ascii="Vazir" w:hAnsi="Vazir" w:cs="Vazir" w:hint="cs"/>
+          <w:sz w:val="20"/>
+          <w:szCs w:val="20"/>
+          <w:rtl/>
+          <w:lang w:bidi="fa-IR"/>
+        </w:rPr>
+        <w:t>) اعضایی که در حوضچه ازدواج هستند می</w:t>
+      </w:r>
+      <w:r>
+        <w:rPr>
+          <w:rFonts w:ascii="Vazir" w:hAnsi="Vazir" w:cs="Vazir"/>
+          <w:sz w:val="20"/>
+          <w:szCs w:val="20"/>
+          <w:rtl/>
+          <w:lang w:bidi="fa-IR"/>
+        </w:rPr>
+        <w:softHyphen/>
+      </w:r>
+      <w:r>
+        <w:rPr>
+          <w:rFonts w:ascii="Vazir" w:hAnsi="Vazir" w:cs="Vazir" w:hint="cs"/>
+          <w:sz w:val="20"/>
+          <w:szCs w:val="20"/>
+          <w:rtl/>
+          <w:lang w:bidi="fa-IR"/>
+        </w:rPr>
+        <w:t xml:space="preserve">رسد، </w:t>
+      </w:r>
+      <w:r>
+        <w:rPr>
+          <w:rFonts w:ascii="Vazir" w:hAnsi="Vazir" w:cs="Vazir" w:hint="cs"/>
+          <w:sz w:val="20"/>
+          <w:szCs w:val="20"/>
+          <w:rtl/>
+          <w:lang w:bidi="fa-IR"/>
+        </w:rPr>
+        <w:t>نوع</w:t>
+      </w:r>
+      <w:r>
+        <w:rPr>
+          <w:rFonts w:ascii="Vazir" w:hAnsi="Vazir" w:cs="Vazir" w:hint="cs"/>
+          <w:sz w:val="20"/>
+          <w:szCs w:val="20"/>
+          <w:rtl/>
+          <w:lang w:bidi="fa-IR"/>
+        </w:rPr>
+        <w:t xml:space="preserve"> عملگر </w:t>
+      </w:r>
+      <w:r>
+        <w:rPr>
+          <w:rFonts w:ascii="Vazir" w:hAnsi="Vazir" w:cs="Vazir" w:hint="cs"/>
+          <w:sz w:val="20"/>
+          <w:szCs w:val="20"/>
+          <w:rtl/>
+          <w:lang w:bidi="fa-IR"/>
+        </w:rPr>
+        <w:t xml:space="preserve">انتخاب شده </w:t>
+      </w:r>
+      <w:r>
+        <w:rPr>
+          <w:rFonts w:ascii="Vazir" w:hAnsi="Vazir" w:cs="Vazir" w:hint="cs"/>
+          <w:sz w:val="20"/>
+          <w:szCs w:val="20"/>
+          <w:rtl/>
+          <w:lang w:bidi="fa-IR"/>
+        </w:rPr>
+        <w:t>همبری تک نقطه</w:t>
+      </w:r>
+      <w:r>
+        <w:rPr>
+          <w:rFonts w:ascii="Vazir" w:hAnsi="Vazir" w:cs="Vazir"/>
+          <w:sz w:val="20"/>
+          <w:szCs w:val="20"/>
+          <w:rtl/>
+          <w:lang w:bidi="fa-IR"/>
+        </w:rPr>
+        <w:softHyphen/>
+      </w:r>
+      <w:r>
+        <w:rPr>
+          <w:rFonts w:ascii="Vazir" w:hAnsi="Vazir" w:cs="Vazir" w:hint="cs"/>
+          <w:sz w:val="20"/>
+          <w:szCs w:val="20"/>
+          <w:rtl/>
+          <w:lang w:bidi="fa-IR"/>
+        </w:rPr>
+        <w:t>ای (</w:t>
+      </w:r>
+      <w:r>
+        <w:rPr>
+          <w:rFonts w:ascii="Vazir" w:hAnsi="Vazir" w:cs="Vazir"/>
+          <w:sz w:val="20"/>
+          <w:szCs w:val="20"/>
+          <w:lang w:bidi="fa-IR"/>
+        </w:rPr>
+        <w:t>Single Point Crossover</w:t>
+      </w:r>
+      <w:r>
+        <w:rPr>
+          <w:rFonts w:ascii="Vazir" w:hAnsi="Vazir" w:cs="Vazir" w:hint="cs"/>
+          <w:sz w:val="20"/>
+          <w:szCs w:val="20"/>
+          <w:rtl/>
+          <w:lang w:bidi="fa-IR"/>
+        </w:rPr>
+        <w:t xml:space="preserve">) </w:t>
+      </w:r>
+      <w:r>
+        <w:rPr>
+          <w:rFonts w:ascii="Vazir" w:hAnsi="Vazir" w:cs="Vazir" w:hint="cs"/>
+          <w:sz w:val="20"/>
+          <w:szCs w:val="20"/>
+          <w:rtl/>
+          <w:lang w:bidi="fa-IR"/>
+        </w:rPr>
+        <w:t>است.</w:t>
+      </w:r>
+    </w:p>
+    <w:p>
+      <w:pPr>
+        <w:bidi/>
+        <w:jc w:val="both"/>
+        <w:rPr>
+          <w:rFonts w:ascii="Vazir" w:hAnsi="Vazir" w:cs="Vazir"/>
+          <w:sz w:val="20"/>
+          <w:szCs w:val="20"/>
+          <w:rtl/>
+          <w:lang w:bidi="fa-IR"/>
+        </w:rPr>
+      </w:pPr>
+      <w:r>
+        <w:rPr>
+          <w:rFonts w:ascii="Vazir" w:hAnsi="Vazir" w:cs="Vazir" w:hint="cs"/>
+          <w:sz w:val="20"/>
+          <w:szCs w:val="20"/>
+          <w:rtl/>
+          <w:lang w:bidi="fa-IR"/>
+        </w:rPr>
+        <w:t xml:space="preserve">   پس از اعمال عملگر همبری جمعیت جدید را با جمعیت قدیم جایگزین کرده و عملگر جهش را که از نو</w:t>
+      </w:r>
+      <w:r>
+        <w:rPr>
+          <w:rFonts w:ascii="Vazir" w:hAnsi="Vazir" w:cs="Vazir" w:hint="cs"/>
+          <w:sz w:val="20"/>
+          <w:szCs w:val="20"/>
+          <w:rtl/>
+          <w:lang w:bidi="fa-IR"/>
+        </w:rPr>
+        <w:t>ع</w:t>
+      </w:r>
+      <w:r>
+        <w:rPr>
+          <w:rFonts w:ascii="Vazir" w:hAnsi="Vazir" w:cs="Vazir" w:hint="cs"/>
+          <w:sz w:val="20"/>
+          <w:szCs w:val="20"/>
+          <w:rtl/>
+          <w:lang w:bidi="fa-IR"/>
+        </w:rPr>
+        <w:t xml:space="preserve"> </w:t>
+      </w:r>
+      <w:proofErr w:type="spellStart"/>
+      <w:r>
+        <w:rPr>
+          <w:rFonts w:ascii="Vazir" w:hAnsi="Vazir" w:cs="Vazir" w:hint="cs"/>
+          <w:sz w:val="20"/>
+          <w:szCs w:val="20"/>
+          <w:rtl/>
+          <w:lang w:bidi="fa-IR"/>
+        </w:rPr>
+        <w:t>گوسی</w:t>
+      </w:r>
+      <w:proofErr w:type="spellEnd"/>
+      <w:r>
+        <w:rPr>
+          <w:rFonts w:ascii="Vazir" w:hAnsi="Vazir" w:cs="Vazir" w:hint="cs"/>
+          <w:sz w:val="20"/>
+          <w:szCs w:val="20"/>
+          <w:rtl/>
+          <w:lang w:bidi="fa-IR"/>
+        </w:rPr>
+        <w:t xml:space="preserve"> است روی آن اعمال می کنیم.</w:t>
+      </w:r>
+    </w:p>
+    <w:p>
+      <w:pPr>
+        <w:bidi/>
+        <w:jc w:val="both"/>
+        <w:rPr>
+          <w:rFonts w:ascii="Vazir" w:hAnsi="Vazir" w:cs="Vazir"/>
+          <w:sz w:val="20"/>
+          <w:szCs w:val="20"/>
+          <w:lang w:bidi="fa-IR"/>
+        </w:rPr>
+      </w:pPr>
+      <w:r>
+        <w:rPr>
+          <w:rFonts w:ascii="Vazir" w:hAnsi="Vazir" w:cs="Vazir" w:hint="cs"/>
+          <w:sz w:val="20"/>
+          <w:szCs w:val="20"/>
+          <w:rtl/>
+          <w:lang w:bidi="fa-IR"/>
+        </w:rPr>
+        <w:t xml:space="preserve">   این روند تا رسیدن به شرط توقف ادامه می</w:t>
+      </w:r>
+      <w:r>
+        <w:rPr>
+          <w:rFonts w:ascii="Vazir" w:hAnsi="Vazir" w:cs="Vazir"/>
+          <w:sz w:val="20"/>
+          <w:szCs w:val="20"/>
+          <w:rtl/>
+          <w:lang w:bidi="fa-IR"/>
+        </w:rPr>
+        <w:softHyphen/>
+      </w:r>
+      <w:r>
+        <w:rPr>
+          <w:rFonts w:ascii="Vazir" w:hAnsi="Vazir" w:cs="Vazir" w:hint="cs"/>
+          <w:sz w:val="20"/>
+          <w:szCs w:val="20"/>
+          <w:rtl/>
+          <w:lang w:bidi="fa-IR"/>
+        </w:rPr>
+        <w:t>یابد که در اینجا شرط توسط رسیدن به نزدیکی نقطه مورد نظر یا رسیدن به تعداد تکرار خاصی است.</w:t>
+      </w:r>
       <w:bookmarkStart w:id="0" w:name="_GoBack"/>
       <w:bookmarkEnd w:id="0"/>
     </w:p>
     <w:p>
       <w:pPr>
-        <w:pStyle w:val="Heading1"/>
-        <w:bidi/>
-        <w:rPr>
+        <w:jc w:val="both"/>
+        <w:rPr>
+          <w:rFonts w:ascii="Vazir" w:hAnsi="Vazir" w:cs="Vazir"/>
           <w:rtl/>
           <w:lang w:bidi="fa-IR"/>
         </w:rPr>
       </w:pPr>
       <w:r>
         <w:rPr>
-          <w:rFonts w:hint="cs"/>
-          <w:rtl/>
-          <w:lang w:bidi="fa-IR"/>
-        </w:rPr>
-        <w:t xml:space="preserve">نرم افزار و دانش مورد نیاز </w:t>
-      </w:r>
-    </w:p>
-    <w:p>
-      <w:pPr>
-        <w:bidi/>
-        <w:rPr>
-          <w:rtl/>
-          <w:lang w:bidi="fa-IR"/>
-        </w:rPr>
-      </w:pPr>
-      <w:r>
-        <w:rPr>
-          <w:rFonts w:hint="cs"/>
-          <w:rtl/>
-          <w:lang w:bidi="fa-IR"/>
-        </w:rPr>
-        <w:t xml:space="preserve">   نرم افزار: </w:t>
-      </w:r>
-      <w:r>
-        <w:rPr>
-          <w:lang w:bidi="fa-IR"/>
-        </w:rPr>
-        <w:t>MATLAB</w:t>
-      </w:r>
-    </w:p>
-    <w:p>
-      <w:pPr>
-        <w:bidi/>
-        <w:rPr>
-          <w:lang w:bidi="fa-IR"/>
-        </w:rPr>
-      </w:pPr>
-      <w:r>
-        <w:rPr>
-          <w:rFonts w:hint="cs"/>
-          <w:rtl/>
-          <w:lang w:bidi="fa-IR"/>
-        </w:rPr>
-        <w:t xml:space="preserve">   دانش: آشنایی ابتدایی با الگوریتم ژنتیک </w:t>
-      </w:r>
-      <w:r>
-        <w:rPr>
-          <w:rtl/>
-          <w:lang w:bidi="fa-IR"/>
-        </w:rPr>
-        <w:t>–</w:t>
-      </w:r>
-      <w:r>
-        <w:rPr>
-          <w:rFonts w:hint="cs"/>
-          <w:rtl/>
-          <w:lang w:bidi="fa-IR"/>
-        </w:rPr>
-        <w:t xml:space="preserve"> آشنایی ابتدایی با برنامه</w:t>
-      </w:r>
-      <w:r>
-        <w:rPr>
-          <w:rtl/>
-          <w:lang w:bidi="fa-IR"/>
-        </w:rPr>
-        <w:softHyphen/>
-      </w:r>
-      <w:r>
-        <w:rPr>
-          <w:rFonts w:hint="cs"/>
-          <w:rtl/>
-          <w:lang w:bidi="fa-IR"/>
-        </w:rPr>
-        <w:t xml:space="preserve">نویسی و مفاهیم اولیه آن </w:t>
-      </w:r>
-      <w:r>
-        <w:rPr>
-          <w:rtl/>
-          <w:lang w:bidi="fa-IR"/>
-        </w:rPr>
-        <w:t>–</w:t>
-      </w:r>
-      <w:r>
-        <w:rPr>
-          <w:rFonts w:hint="cs"/>
-          <w:rtl/>
-          <w:lang w:bidi="fa-IR"/>
-        </w:rPr>
-        <w:t xml:space="preserve"> آشنایی ابتدایی با برنامه</w:t>
-      </w:r>
-      <w:r>
-        <w:rPr>
-          <w:rtl/>
-          <w:lang w:bidi="fa-IR"/>
-        </w:rPr>
-        <w:softHyphen/>
-      </w:r>
-      <w:r>
-        <w:rPr>
-          <w:rFonts w:hint="cs"/>
-          <w:rtl/>
-          <w:lang w:bidi="fa-IR"/>
-        </w:rPr>
-        <w:t>نو</w:t>
-      </w:r>
-      <w:r>
-        <w:rPr>
-          <w:rFonts w:hint="cs"/>
-          <w:rtl/>
-          <w:lang w:bidi="fa-IR"/>
-        </w:rPr>
-        <w:t>ی</w:t>
-      </w:r>
-      <w:r>
-        <w:rPr>
-          <w:rFonts w:hint="cs"/>
-          <w:rtl/>
-          <w:lang w:bidi="fa-IR"/>
-        </w:rPr>
-        <w:t xml:space="preserve">سی در </w:t>
-      </w:r>
-      <w:r>
-        <w:rPr>
-          <w:lang w:bidi="fa-IR"/>
-        </w:rPr>
-        <w:t>MATLAB</w:t>
-      </w:r>
-    </w:p>
-    <w:p>
-      <w:pPr>
-        <w:bidi/>
-        <w:rPr>
-          <w:lang w:bidi="fa-IR"/>
-        </w:rPr>
-      </w:pPr>
-    </w:p>
-    <w:p>
-      <w:pPr>
-        <w:pStyle w:val="Heading1"/>
-        <w:bidi/>
-        <w:rPr>
-          <w:rtl/>
-          <w:lang w:bidi="fa-IR"/>
-        </w:rPr>
-      </w:pPr>
-      <w:r>
-        <w:rPr>
-          <w:rFonts w:hint="cs"/>
-          <w:rtl/>
-          <w:lang w:bidi="fa-IR"/>
-        </w:rPr>
-        <w:t>شرح کار</w:t>
-      </w:r>
-    </w:p>
-    <w:p>
-      <w:pPr>
-        <w:bidi/>
-        <w:rPr>
-          <w:rtl/>
-          <w:lang w:bidi="fa-IR"/>
-        </w:rPr>
-      </w:pPr>
-      <w:r>
-        <w:rPr>
-          <w:rFonts w:hint="cs"/>
-          <w:rtl/>
-          <w:lang w:bidi="fa-IR"/>
-        </w:rPr>
-        <w:t xml:space="preserve">   ابتدا پارامترهای ژنتیک را تعریف می کنیم به این صورت که</w:t>
-      </w:r>
-      <w:r>
-        <w:rPr>
-          <w:rFonts w:hint="cs"/>
-          <w:rtl/>
-          <w:lang w:bidi="fa-IR"/>
-        </w:rPr>
-        <w:t xml:space="preserve"> طول کروموزوم 2 (تعداد ژن</w:t>
-      </w:r>
-      <w:r>
-        <w:rPr>
-          <w:rtl/>
-          <w:lang w:bidi="fa-IR"/>
-        </w:rPr>
-        <w:softHyphen/>
-      </w:r>
-      <w:r>
-        <w:rPr>
-          <w:rFonts w:hint="cs"/>
-          <w:rtl/>
-          <w:lang w:bidi="fa-IR"/>
-        </w:rPr>
-        <w:t xml:space="preserve">ها) بدلیل اینکه دو متغیر </w:t>
-      </w:r>
-      <w:r>
-        <w:rPr>
-          <w:lang w:bidi="fa-IR"/>
-        </w:rPr>
-        <w:t>x</w:t>
-      </w:r>
-      <w:r>
-        <w:rPr>
-          <w:rFonts w:hint="cs"/>
-          <w:rtl/>
-          <w:lang w:bidi="fa-IR"/>
-        </w:rPr>
-        <w:t xml:space="preserve"> و </w:t>
-      </w:r>
-      <w:r>
-        <w:rPr>
-          <w:lang w:bidi="fa-IR"/>
-        </w:rPr>
-        <w:t>y</w:t>
-      </w:r>
-      <w:r>
-        <w:rPr>
-          <w:rFonts w:hint="cs"/>
-          <w:rtl/>
-          <w:lang w:bidi="fa-IR"/>
-        </w:rPr>
-        <w:t xml:space="preserve"> به عنوان ورودی تابع هستند. بازه مقادیر </w:t>
-      </w:r>
-      <w:r>
-        <w:rPr>
-          <w:lang w:bidi="fa-IR"/>
-        </w:rPr>
-        <w:t>x</w:t>
-      </w:r>
-      <w:r>
-        <w:rPr>
-          <w:rFonts w:hint="cs"/>
-          <w:rtl/>
-          <w:lang w:bidi="fa-IR"/>
-        </w:rPr>
-        <w:t xml:space="preserve"> و </w:t>
-      </w:r>
-      <w:r>
-        <w:rPr>
-          <w:lang w:bidi="fa-IR"/>
-        </w:rPr>
-        <w:t>y</w:t>
-      </w:r>
-      <w:r>
-        <w:rPr>
-          <w:rFonts w:hint="cs"/>
-          <w:rtl/>
-          <w:lang w:bidi="fa-IR"/>
-        </w:rPr>
-        <w:t xml:space="preserve"> هر دو از 10- تا 10 می باشد.</w:t>
-      </w:r>
-    </w:p>
-    <w:p>
-      <w:pPr>
-        <w:bidi/>
-        <w:rPr>
-          <w:rtl/>
-          <w:lang w:bidi="fa-IR"/>
-        </w:rPr>
-      </w:pPr>
-      <w:r>
-        <w:rPr>
-          <w:rFonts w:hint="cs"/>
-          <w:rtl/>
-          <w:lang w:bidi="fa-IR"/>
-        </w:rPr>
-        <w:t xml:space="preserve">   جمعیت اولیه ای به صورت اعداد تصادفی در بازه تعریف شده برای </w:t>
-      </w:r>
-      <w:r>
-        <w:rPr>
-          <w:lang w:bidi="fa-IR"/>
-        </w:rPr>
-        <w:t>x</w:t>
-      </w:r>
-      <w:r>
-        <w:rPr>
-          <w:rFonts w:hint="cs"/>
-          <w:rtl/>
-          <w:lang w:bidi="fa-IR"/>
-        </w:rPr>
-        <w:t xml:space="preserve"> و </w:t>
-      </w:r>
-      <w:r>
-        <w:rPr>
-          <w:lang w:bidi="fa-IR"/>
-        </w:rPr>
-        <w:t>y</w:t>
-      </w:r>
-      <w:r>
-        <w:rPr>
-          <w:rFonts w:hint="cs"/>
-          <w:rtl/>
-          <w:lang w:bidi="fa-IR"/>
-        </w:rPr>
-        <w:t xml:space="preserve"> را در ابتدا تولید می کنیم.</w:t>
-      </w:r>
-      <w:r>
-        <w:rPr>
-          <w:rFonts w:hint="cs"/>
-          <w:rtl/>
-          <w:lang w:bidi="fa-IR"/>
-        </w:rPr>
-        <w:t xml:space="preserve"> سپس جمعیت را به تابع شایستگی داده (</w:t>
-      </w:r>
-      <w:r>
-        <w:rPr>
-          <w:lang w:bidi="fa-IR"/>
-        </w:rPr>
-        <w:t>Fitness Function</w:t>
-      </w:r>
-      <w:r>
-        <w:rPr>
-          <w:rFonts w:hint="cs"/>
-          <w:rtl/>
-          <w:lang w:bidi="fa-IR"/>
-        </w:rPr>
-        <w:t>) و شایستگی جمعیت را حساب می کنیم تابع شایستگی به صورت زیر است:</w:t>
-      </w:r>
-    </w:p>
-    <w:p>
-      <w:pPr>
-        <w:rPr>
-          <w:rFonts w:hint="cs"/>
-          <w:rtl/>
-          <w:lang w:bidi="fa-IR"/>
-        </w:rPr>
-      </w:pPr>
-      <m:oMath>
-        <m:r>
-          <w:rPr>
-            <w:rFonts w:ascii="Cambria Math" w:hAnsi="Cambria Math"/>
-            <w:lang w:bidi="fa-IR"/>
-          </w:rPr>
-          <m:t xml:space="preserve">fitness function= </m:t>
-        </m:r>
-      </m:oMath>
-      <w:r>
-        <w:rPr>
-          <w:rFonts w:hint="cs"/>
-          <w:rtl/>
-          <w:lang w:bidi="fa-IR"/>
-        </w:rPr>
-        <w:t xml:space="preserve"> </w:t>
-      </w:r>
-    </w:p>
-    <w:p>
-      <w:pPr>
-        <w:bidi/>
-        <w:rPr>
-          <w:lang w:bidi="fa-IR"/>
-        </w:rPr>
-      </w:pPr>
-    </w:p>
-    <w:p>
-      <w:pPr>
-        <w:bidi/>
-        <w:rPr>
-          <w:rtl/>
-          <w:lang w:bidi="fa-IR"/>
-        </w:rPr>
-      </w:pPr>
-    </w:p>
-    <w:p>
-      <w:pPr>
-        <w:bidi/>
-        <w:rPr>
-          <w:lang w:bidi="fa-IR"/>
-        </w:rPr>
-      </w:pPr>
-    </w:p>
-    <w:p>
-      <w:pPr>
-        <w:rPr>
-          <w:rtl/>
-          <w:lang w:bidi="fa-IR"/>
-        </w:rPr>
-      </w:pPr>
-      <w:r>
-        <w:rPr>
+          <w:rFonts w:ascii="Vazir" w:hAnsi="Vazir" w:cs="Vazir"/>
           <w:lang w:bidi="fa-IR"/>
         </w:rPr>
         <w:t xml:space="preserve"> </w:t>
@@ -2066,7 +3475,6 @@
   <w:style w:type="character" w:default="1" w:styleId="DefaultParagraphFont">
     <w:name w:val="Default Paragraph Font"/>
     <w:uiPriority w:val="1"/>
-    <w:semiHidden/>
     <w:unhideWhenUsed/>
   </w:style>
   <w:style w:type="table" w:default="1" w:styleId="TableNormal">
@@ -2124,6 +3532,17 @@
     <w:rPr>
       <w:color w:val="808080"/>
     </w:rPr>
+  </w:style>
+  <w:style w:type="paragraph" w:styleId="ListParagraph">
+    <w:name w:val="List Paragraph"/>
+    <w:basedOn w:val="Normal"/>
+    <w:uiPriority w:val="34"/>
+    <w:qFormat/>
+    <w:rsid w:val="008B0D54"/>
+    <w:pPr>
+      <w:ind w:left="720"/>
+      <w:contextualSpacing/>
+    </w:pPr>
   </w:style>
 </w:styles>
 </file>
@@ -2428,7 +3847,7 @@
 </file>
 
 <file path=customXml/itemProps1.xml><?xml version="1.0" encoding="utf-8"?>
-<ds:datastoreItem xmlns:ds="http://schemas.openxmlformats.org/officeDocument/2006/customXml" ds:itemID="{4CD3B7CE-AD42-4B15-989A-511D5E160F4F}">
+<ds:datastoreItem xmlns:ds="http://schemas.openxmlformats.org/officeDocument/2006/customXml" ds:itemID="{F668A031-60F0-4B63-8C92-D0FE93224734}">
   <ds:schemaRefs>
     <ds:schemaRef ds:uri="http://schemas.openxmlformats.org/officeDocument/2006/bibliography"/>
   </ds:schemaRefs>

</xml_diff>